<commit_message>
Added 3/4 of the xeno clashes chain
Also a few localisations fixes
</commit_message>
<xml_diff>
--- a/Interspecies Tensions.docx
+++ b/Interspecies Tensions.docx
@@ -33,8 +33,17 @@
         <w:rPr>
           <w:lang w:val="en-GB"/>
         </w:rPr>
-        <w:t>Speech on [</w:t>
-      </w:r>
+        <w:t>Sp</w:t>
+      </w:r>
+      <w:bookmarkStart w:id="0" w:name="_GoBack"/>
+      <w:bookmarkEnd w:id="0"/>
+      <w:r>
+        <w:rPr>
+          <w:lang w:val="en-GB"/>
+        </w:rPr>
+        <w:t>eech on [</w:t>
+      </w:r>
+      <w:proofErr w:type="spellStart"/>
       <w:proofErr w:type="gramStart"/>
       <w:r>
         <w:rPr>
@@ -42,6 +51,7 @@
         </w:rPr>
         <w:t>root.GetName</w:t>
       </w:r>
+      <w:proofErr w:type="spellEnd"/>
       <w:proofErr w:type="gramEnd"/>
       <w:r>
         <w:rPr>
@@ -105,6 +115,7 @@
         </w:rPr>
         <w:t>on [</w:t>
       </w:r>
+      <w:proofErr w:type="spellStart"/>
       <w:proofErr w:type="gramStart"/>
       <w:r>
         <w:rPr>
@@ -112,6 +123,7 @@
         </w:rPr>
         <w:t>root.GetName</w:t>
       </w:r>
+      <w:proofErr w:type="spellEnd"/>
       <w:proofErr w:type="gramEnd"/>
       <w:r>
         <w:rPr>
@@ -143,6 +155,7 @@
         </w:rPr>
         <w:t>claiming that [</w:t>
       </w:r>
+      <w:proofErr w:type="spellStart"/>
       <w:proofErr w:type="gramStart"/>
       <w:r>
         <w:rPr>
@@ -150,6 +163,7 @@
         </w:rPr>
         <w:t>root.GetName</w:t>
       </w:r>
+      <w:proofErr w:type="spellEnd"/>
       <w:proofErr w:type="gramEnd"/>
       <w:r>
         <w:rPr>
@@ -295,45 +309,39 @@
         </w:rPr>
         <w:t xml:space="preserve"> more favoured by the [</w:t>
       </w:r>
+      <w:r>
+        <w:rPr>
+          <w:lang w:val="en-GB"/>
+        </w:rPr>
+        <w:t>species1.Get</w:t>
+      </w:r>
+      <w:r>
+        <w:rPr>
+          <w:lang w:val="en-GB"/>
+        </w:rPr>
+        <w:t>NamePlural</w:t>
+      </w:r>
+      <w:r>
+        <w:rPr>
+          <w:lang w:val="en-GB"/>
+        </w:rPr>
+        <w:t>] have escalated drastically. Public discourse has taken a sharply xenophobic turn, with leaders on both sides publicly insulting the respective other species</w:t>
+      </w:r>
+      <w:r>
+        <w:rPr>
+          <w:lang w:val="en-GB"/>
+        </w:rPr>
+        <w:t>, and claiming that [</w:t>
+      </w:r>
+      <w:proofErr w:type="spellStart"/>
       <w:proofErr w:type="gramStart"/>
       <w:r>
         <w:rPr>
           <w:lang w:val="en-GB"/>
         </w:rPr>
-        <w:t>root.owner</w:t>
-      </w:r>
-      <w:proofErr w:type="gramEnd"/>
-      <w:r>
-        <w:rPr>
-          <w:lang w:val="en-GB"/>
-        </w:rPr>
-        <w:t>.</w:t>
-      </w:r>
-      <w:r>
-        <w:rPr>
-          <w:lang w:val="en-GB"/>
-        </w:rPr>
-        <w:t>Get</w:t>
-      </w:r>
-      <w:r>
-        <w:rPr>
-          <w:lang w:val="en-GB"/>
-        </w:rPr>
-        <w:t>NamePlural] have escalated drastically. Public discourse has taken a sharply xenophobic turn, with leaders on both sides publicly insulting the respective other species</w:t>
-      </w:r>
-      <w:r>
-        <w:rPr>
-          <w:lang w:val="en-GB"/>
-        </w:rPr>
-        <w:t>, and claiming that [</w:t>
-      </w:r>
-      <w:proofErr w:type="gramStart"/>
-      <w:r>
-        <w:rPr>
-          <w:lang w:val="en-GB"/>
-        </w:rPr>
         <w:t>root.GetName</w:t>
       </w:r>
+      <w:proofErr w:type="spellEnd"/>
       <w:proofErr w:type="gramEnd"/>
       <w:r>
         <w:rPr>
@@ -492,33 +500,29 @@
         </w:rPr>
         <w:t>, own species): The [</w:t>
       </w:r>
-      <w:proofErr w:type="gramStart"/>
-      <w:r>
-        <w:rPr>
-          <w:lang w:val="en-GB"/>
-        </w:rPr>
-        <w:t>root.</w:t>
-      </w:r>
-      <w:proofErr w:type="gramEnd"/>
-      <w:r>
-        <w:rPr>
-          <w:lang w:val="en-GB"/>
-        </w:rPr>
-        <w:t>Get</w:t>
-      </w:r>
-      <w:proofErr w:type="gramStart"/>
-      <w:r>
-        <w:rPr>
-          <w:lang w:val="en-GB"/>
-        </w:rPr>
-        <w:t>NamePlural</w:t>
-      </w:r>
-      <w:proofErr w:type="gramEnd"/>
-      <w:r>
-        <w:rPr>
-          <w:lang w:val="en-GB"/>
-        </w:rPr>
-        <w:t>] must set</w:t>
+      <w:r>
+        <w:rPr>
+          <w:lang w:val="en-GB"/>
+        </w:rPr>
+        <w:t>species1</w:t>
+      </w:r>
+      <w:r>
+        <w:rPr>
+          <w:lang w:val="en-GB"/>
+        </w:rPr>
+        <w:t>.</w:t>
+      </w:r>
+      <w:r>
+        <w:rPr>
+          <w:lang w:val="en-GB"/>
+        </w:rPr>
+        <w:t>Get</w:t>
+      </w:r>
+      <w:r>
+        <w:rPr>
+          <w:lang w:val="en-GB"/>
+        </w:rPr>
+        <w:t>NamePlural] must set</w:t>
       </w:r>
       <w:r>
         <w:rPr>
@@ -541,144 +545,461 @@
         <w:rPr>
           <w:lang w:val="en-GB"/>
         </w:rPr>
-        <w:t>(xenophobe, own species): The xeno scum are no match for [</w:t>
-      </w:r>
+        <w:t xml:space="preserve">(xenophobe, own species): The </w:t>
+      </w:r>
+      <w:proofErr w:type="spellStart"/>
+      <w:r>
+        <w:rPr>
+          <w:lang w:val="en-GB"/>
+        </w:rPr>
+        <w:t>xeno</w:t>
+      </w:r>
+      <w:proofErr w:type="spellEnd"/>
+      <w:r>
+        <w:rPr>
+          <w:lang w:val="en-GB"/>
+        </w:rPr>
+        <w:t xml:space="preserve"> scum are no match for [</w:t>
+      </w:r>
+      <w:r>
+        <w:rPr>
+          <w:lang w:val="en-GB"/>
+        </w:rPr>
+        <w:t>species1</w:t>
+      </w:r>
+      <w:r>
+        <w:rPr>
+          <w:lang w:val="en-GB"/>
+        </w:rPr>
+        <w:t>.</w:t>
+      </w:r>
+      <w:r>
+        <w:rPr>
+          <w:lang w:val="en-GB"/>
+        </w:rPr>
+        <w:t>Get</w:t>
+      </w:r>
+      <w:r>
+        <w:rPr>
+          <w:lang w:val="en-GB"/>
+        </w:rPr>
+        <w:t>NamePlural].</w:t>
+      </w:r>
+      <w:r>
+        <w:rPr>
+          <w:lang w:val="en-GB"/>
+        </w:rPr>
+        <w:t xml:space="preserve"> </w:t>
+      </w:r>
+    </w:p>
+    <w:p>
+      <w:pPr>
+        <w:contextualSpacing/>
+        <w:rPr>
+          <w:lang w:val="en-GB"/>
+        </w:rPr>
+      </w:pPr>
+      <w:r>
+        <w:rPr>
+          <w:lang w:val="en-GB"/>
+        </w:rPr>
+        <w:t>(non-either, own species): We must keep the peace.</w:t>
+      </w:r>
+    </w:p>
+    <w:p>
+      <w:pPr>
+        <w:contextualSpacing/>
+        <w:rPr>
+          <w:lang w:val="en-GB"/>
+        </w:rPr>
+      </w:pPr>
+      <w:r>
+        <w:rPr>
+          <w:lang w:val="en-GB"/>
+        </w:rPr>
+        <w:t>(non-xenophobe, no own species): We must keep the peace.</w:t>
+      </w:r>
+    </w:p>
+    <w:p>
+      <w:pPr>
+        <w:contextualSpacing/>
+        <w:rPr>
+          <w:lang w:val="en-GB"/>
+        </w:rPr>
+      </w:pPr>
+      <w:r>
+        <w:rPr>
+          <w:lang w:val="en-GB"/>
+        </w:rPr>
+        <w:t xml:space="preserve">(xenophobe, no own species): Let the </w:t>
+      </w:r>
+      <w:proofErr w:type="spellStart"/>
+      <w:r>
+        <w:rPr>
+          <w:lang w:val="en-GB"/>
+        </w:rPr>
+        <w:t>xeno</w:t>
+      </w:r>
+      <w:proofErr w:type="spellEnd"/>
+      <w:r>
+        <w:rPr>
+          <w:lang w:val="en-GB"/>
+        </w:rPr>
+        <w:t xml:space="preserve"> scum tear each other apart.</w:t>
+      </w:r>
+    </w:p>
+    <w:p>
+      <w:pPr>
+        <w:contextualSpacing/>
+        <w:rPr>
+          <w:lang w:val="en-GB"/>
+        </w:rPr>
+      </w:pPr>
+    </w:p>
+    <w:p>
+      <w:pPr>
+        <w:contextualSpacing/>
+        <w:rPr>
+          <w:lang w:val="en-GB"/>
+        </w:rPr>
+      </w:pPr>
+      <w:r>
+        <w:rPr>
+          <w:lang w:val="en-GB"/>
+        </w:rPr>
+        <w:t xml:space="preserve">Effect: Modifier Hate Speech </w:t>
+      </w:r>
+      <w:r>
+        <w:rPr>
+          <w:lang w:val="en-GB"/>
+        </w:rPr>
+        <w:t>–</w:t>
+      </w:r>
+      <w:r>
+        <w:rPr>
+          <w:lang w:val="en-GB"/>
+        </w:rPr>
+        <w:t xml:space="preserve"> </w:t>
+      </w:r>
+      <w:r>
+        <w:rPr>
+          <w:lang w:val="en-GB"/>
+        </w:rPr>
+        <w:t>Vicious discourse is contributing to tense interspecies relations.</w:t>
+      </w:r>
+    </w:p>
+    <w:p>
+      <w:pPr>
+        <w:rPr>
+          <w:lang w:val="en-GB"/>
+        </w:rPr>
+      </w:pPr>
+    </w:p>
+    <w:p>
+      <w:pPr>
+        <w:rPr>
+          <w:lang w:val="en-GB"/>
+        </w:rPr>
+      </w:pPr>
+      <w:r>
+        <w:rPr>
+          <w:lang w:val="en-GB"/>
+        </w:rPr>
+        <w:t>Interspecies Tensions Boil Over on [</w:t>
+      </w:r>
+      <w:proofErr w:type="spellStart"/>
       <w:proofErr w:type="gramStart"/>
       <w:r>
         <w:rPr>
           <w:lang w:val="en-GB"/>
         </w:rPr>
-        <w:t>root.</w:t>
-      </w:r>
+        <w:t>root.GetName</w:t>
+      </w:r>
+      <w:proofErr w:type="spellEnd"/>
       <w:proofErr w:type="gramEnd"/>
       <w:r>
         <w:rPr>
           <w:lang w:val="en-GB"/>
         </w:rPr>
-        <w:t>Get</w:t>
-      </w:r>
+        <w:t>]</w:t>
+      </w:r>
+    </w:p>
+    <w:p>
+      <w:pPr>
+        <w:rPr>
+          <w:lang w:val="en-GB"/>
+        </w:rPr>
+      </w:pPr>
+      <w:r>
+        <w:rPr>
+          <w:lang w:val="en-GB"/>
+        </w:rPr>
+        <w:t>[No prelude version, only with own species]</w:t>
+      </w:r>
+    </w:p>
+    <w:p>
+      <w:pPr>
+        <w:rPr>
+          <w:lang w:val="en-GB"/>
+        </w:rPr>
+      </w:pPr>
+      <w:r>
+        <w:rPr>
+          <w:lang w:val="en-GB"/>
+        </w:rPr>
+        <w:t>Interspecies tensions on</w:t>
+      </w:r>
+      <w:r>
+        <w:rPr>
+          <w:lang w:val="en-GB"/>
+        </w:rPr>
+        <w:t xml:space="preserve"> [</w:t>
+      </w:r>
+      <w:proofErr w:type="spellStart"/>
       <w:proofErr w:type="gramStart"/>
       <w:r>
         <w:rPr>
           <w:lang w:val="en-GB"/>
         </w:rPr>
+        <w:t>root.GetName</w:t>
+      </w:r>
+      <w:proofErr w:type="spellEnd"/>
+      <w:proofErr w:type="gramEnd"/>
+      <w:r>
+        <w:rPr>
+          <w:lang w:val="en-GB"/>
+        </w:rPr>
+        <w:t xml:space="preserve">] </w:t>
+      </w:r>
+      <w:r>
+        <w:rPr>
+          <w:lang w:val="en-GB"/>
+        </w:rPr>
+        <w:t xml:space="preserve">have reached breaking point after massive protests among the </w:t>
+      </w:r>
+      <w:r>
+        <w:rPr>
+          <w:lang w:val="en-GB"/>
+        </w:rPr>
+        <w:t>[species2.</w:t>
+      </w:r>
+      <w:r>
+        <w:rPr>
+          <w:lang w:val="en-GB"/>
+        </w:rPr>
+        <w:t>Get</w:t>
+      </w:r>
+      <w:r>
+        <w:rPr>
+          <w:lang w:val="en-GB"/>
+        </w:rPr>
+        <w:t xml:space="preserve">Adj] </w:t>
+      </w:r>
+      <w:r>
+        <w:rPr>
+          <w:lang w:val="en-GB"/>
+        </w:rPr>
+        <w:t>population were sparked by the arrest of a promi</w:t>
+      </w:r>
+      <w:r>
+        <w:rPr>
+          <w:lang w:val="en-GB"/>
+        </w:rPr>
+        <w:t>n</w:t>
+      </w:r>
+      <w:r>
+        <w:rPr>
+          <w:lang w:val="en-GB"/>
+        </w:rPr>
+        <w:t xml:space="preserve">ent </w:t>
+      </w:r>
+      <w:r>
+        <w:rPr>
+          <w:lang w:val="en-GB"/>
+        </w:rPr>
+        <w:t>[species2.</w:t>
+      </w:r>
+      <w:r>
+        <w:rPr>
+          <w:lang w:val="en-GB"/>
+        </w:rPr>
+        <w:t>Get</w:t>
+      </w:r>
+      <w:r>
+        <w:rPr>
+          <w:lang w:val="en-GB"/>
+        </w:rPr>
+        <w:t>Name]</w:t>
+      </w:r>
+      <w:r>
+        <w:rPr>
+          <w:lang w:val="en-GB"/>
+        </w:rPr>
+        <w:t xml:space="preserve"> for corruption.</w:t>
+      </w:r>
+      <w:r>
+        <w:rPr>
+          <w:lang w:val="en-GB"/>
+        </w:rPr>
+        <w:t xml:space="preserve"> The</w:t>
+      </w:r>
+      <w:r>
+        <w:rPr>
+          <w:lang w:val="en-GB"/>
+        </w:rPr>
+        <w:t xml:space="preserve"> [</w:t>
+      </w:r>
+      <w:r>
+        <w:rPr>
+          <w:lang w:val="en-GB"/>
+        </w:rPr>
+        <w:t>species2.</w:t>
+      </w:r>
+      <w:r>
+        <w:rPr>
+          <w:lang w:val="en-GB"/>
+        </w:rPr>
+        <w:t>Get</w:t>
+      </w:r>
+      <w:r>
+        <w:rPr>
+          <w:lang w:val="en-GB"/>
+        </w:rPr>
         <w:t>NamePlural</w:t>
       </w:r>
+      <w:r>
+        <w:rPr>
+          <w:lang w:val="en-GB"/>
+        </w:rPr>
+        <w:t>] believe this to be the latest in a string of oppressive moves by [</w:t>
+      </w:r>
+      <w:r>
+        <w:rPr>
+          <w:lang w:val="en-GB"/>
+        </w:rPr>
+        <w:t>species1.GetAdj</w:t>
+      </w:r>
+      <w:r>
+        <w:rPr>
+          <w:lang w:val="en-GB"/>
+        </w:rPr>
+        <w:t>] authorities against them, and took to the streets to express their dissatisfaction at the state of affairs</w:t>
+      </w:r>
+      <w:r>
+        <w:rPr>
+          <w:lang w:val="en-GB"/>
+        </w:rPr>
+        <w:t>. These</w:t>
+      </w:r>
+      <w:r>
+        <w:rPr>
+          <w:lang w:val="en-GB"/>
+        </w:rPr>
+        <w:t xml:space="preserve"> protests</w:t>
+      </w:r>
+      <w:r>
+        <w:rPr>
+          <w:lang w:val="en-GB"/>
+        </w:rPr>
+        <w:t xml:space="preserve"> were met by equally huge counter-protests by the [</w:t>
+      </w:r>
+      <w:r>
+        <w:rPr>
+          <w:lang w:val="en-GB"/>
+        </w:rPr>
+        <w:t>species1.Get</w:t>
+      </w:r>
+      <w:r>
+        <w:rPr>
+          <w:lang w:val="en-GB"/>
+        </w:rPr>
+        <w:t>Name</w:t>
+      </w:r>
+      <w:r>
+        <w:rPr>
+          <w:lang w:val="en-GB"/>
+        </w:rPr>
+        <w:t>Adj</w:t>
+      </w:r>
+      <w:r>
+        <w:rPr>
+          <w:lang w:val="en-GB"/>
+        </w:rPr>
+        <w:t>] loyalists. Events quickly spiralled out of control, as police were unable to keep the two parties apart, leading to widespread bloodshed. The army has been deployed to restore order on the streets</w:t>
+      </w:r>
+      <w:r>
+        <w:rPr>
+          <w:lang w:val="en-GB"/>
+        </w:rPr>
+        <w:t>. H</w:t>
+      </w:r>
+      <w:r>
+        <w:rPr>
+          <w:lang w:val="en-GB"/>
+        </w:rPr>
+        <w:t xml:space="preserve">owever, the situation remains </w:t>
+      </w:r>
+      <w:proofErr w:type="gramStart"/>
+      <w:r>
+        <w:rPr>
+          <w:lang w:val="en-GB"/>
+        </w:rPr>
+        <w:t>tense.</w:t>
+      </w:r>
+      <w:r>
+        <w:rPr>
+          <w:lang w:val="en-GB"/>
+        </w:rPr>
+        <w:t>\n\</w:t>
+      </w:r>
+      <w:proofErr w:type="spellStart"/>
+      <w:r>
+        <w:rPr>
+          <w:lang w:val="en-GB"/>
+        </w:rPr>
+        <w:t>nWhat</w:t>
+      </w:r>
+      <w:proofErr w:type="spellEnd"/>
       <w:proofErr w:type="gramEnd"/>
       <w:r>
         <w:rPr>
           <w:lang w:val="en-GB"/>
         </w:rPr>
-        <w:t>].</w:t>
-      </w:r>
-      <w:r>
-        <w:rPr>
-          <w:lang w:val="en-GB"/>
-        </w:rPr>
-        <w:t xml:space="preserve"> </w:t>
-      </w:r>
-    </w:p>
-    <w:p>
-      <w:pPr>
-        <w:contextualSpacing/>
-        <w:rPr>
-          <w:lang w:val="en-GB"/>
-        </w:rPr>
-      </w:pPr>
-      <w:r>
-        <w:rPr>
-          <w:lang w:val="en-GB"/>
-        </w:rPr>
-        <w:t>(non-either, own species): We must keep the peace.</w:t>
-      </w:r>
-    </w:p>
-    <w:p>
-      <w:pPr>
-        <w:contextualSpacing/>
-        <w:rPr>
-          <w:lang w:val="en-GB"/>
-        </w:rPr>
-      </w:pPr>
-      <w:r>
-        <w:rPr>
-          <w:lang w:val="en-GB"/>
-        </w:rPr>
-        <w:t>(non-xenophobe, no own species): We must keep the peace.</w:t>
-      </w:r>
-    </w:p>
-    <w:p>
-      <w:pPr>
-        <w:contextualSpacing/>
-        <w:rPr>
-          <w:lang w:val="en-GB"/>
-        </w:rPr>
-      </w:pPr>
-      <w:r>
-        <w:rPr>
-          <w:lang w:val="en-GB"/>
-        </w:rPr>
-        <w:t>(xenophobe, no own species): Let the xeno scum tear each other apart.</w:t>
-      </w:r>
-    </w:p>
-    <w:p>
-      <w:pPr>
-        <w:contextualSpacing/>
-        <w:rPr>
-          <w:lang w:val="en-GB"/>
-        </w:rPr>
-      </w:pPr>
-    </w:p>
-    <w:p>
-      <w:pPr>
-        <w:contextualSpacing/>
-        <w:rPr>
-          <w:lang w:val="en-GB"/>
-        </w:rPr>
-      </w:pPr>
-      <w:r>
-        <w:rPr>
-          <w:lang w:val="en-GB"/>
-        </w:rPr>
-        <w:t xml:space="preserve">Effect: Modifier Hate Speech </w:t>
-      </w:r>
-      <w:r>
-        <w:rPr>
-          <w:lang w:val="en-GB"/>
-        </w:rPr>
-        <w:t>–</w:t>
-      </w:r>
-      <w:r>
-        <w:rPr>
-          <w:lang w:val="en-GB"/>
-        </w:rPr>
-        <w:t xml:space="preserve"> </w:t>
-      </w:r>
-      <w:r>
-        <w:rPr>
-          <w:lang w:val="en-GB"/>
-        </w:rPr>
-        <w:t>Vicious discourse is contributing to tense interspecies relations.</w:t>
-      </w:r>
-    </w:p>
-    <w:p>
-      <w:pPr>
-        <w:rPr>
-          <w:lang w:val="en-GB"/>
-        </w:rPr>
-      </w:pPr>
-    </w:p>
-    <w:p>
-      <w:pPr>
-        <w:rPr>
-          <w:lang w:val="en-GB"/>
-        </w:rPr>
-      </w:pPr>
-      <w:r>
-        <w:rPr>
-          <w:lang w:val="en-GB"/>
-        </w:rPr>
-        <w:t>Interspecies Tensions Boil Over on [</w:t>
-      </w:r>
+        <w:t xml:space="preserve"> should be done about the situation?</w:t>
+      </w:r>
+    </w:p>
+    <w:p>
+      <w:pPr>
+        <w:rPr>
+          <w:lang w:val="en-GB"/>
+        </w:rPr>
+      </w:pPr>
+      <w:r>
+        <w:rPr>
+          <w:lang w:val="en-GB"/>
+        </w:rPr>
+        <w:t>[Prelude own species version]</w:t>
+      </w:r>
+    </w:p>
+    <w:p>
+      <w:pPr>
+        <w:rPr>
+          <w:lang w:val="en-GB"/>
+        </w:rPr>
+      </w:pPr>
+      <w:r>
+        <w:rPr>
+          <w:lang w:val="en-GB"/>
+        </w:rPr>
+        <w:t>Interspecies tensions on</w:t>
+      </w:r>
+      <w:r>
+        <w:rPr>
+          <w:lang w:val="en-GB"/>
+        </w:rPr>
+        <w:t xml:space="preserve"> [</w:t>
+      </w:r>
+      <w:proofErr w:type="spellStart"/>
       <w:proofErr w:type="gramStart"/>
       <w:r>
         <w:rPr>
@@ -686,314 +1007,7 @@
         </w:rPr>
         <w:t>root.GetName</w:t>
       </w:r>
-      <w:proofErr w:type="gramEnd"/>
-      <w:r>
-        <w:rPr>
-          <w:lang w:val="en-GB"/>
-        </w:rPr>
-        <w:t>]</w:t>
-      </w:r>
-    </w:p>
-    <w:p>
-      <w:pPr>
-        <w:rPr>
-          <w:lang w:val="en-GB"/>
-        </w:rPr>
-      </w:pPr>
-      <w:r>
-        <w:rPr>
-          <w:lang w:val="en-GB"/>
-        </w:rPr>
-        <w:t>[No prelude version, only with own species]</w:t>
-      </w:r>
-    </w:p>
-    <w:p>
-      <w:pPr>
-        <w:rPr>
-          <w:lang w:val="en-GB"/>
-        </w:rPr>
-      </w:pPr>
-      <w:r>
-        <w:rPr>
-          <w:lang w:val="en-GB"/>
-        </w:rPr>
-        <w:t>Interspecies tensions on</w:t>
-      </w:r>
-      <w:r>
-        <w:rPr>
-          <w:lang w:val="en-GB"/>
-        </w:rPr>
-        <w:t xml:space="preserve"> [</w:t>
-      </w:r>
-      <w:proofErr w:type="gramStart"/>
-      <w:r>
-        <w:rPr>
-          <w:lang w:val="en-GB"/>
-        </w:rPr>
-        <w:t>root.GetName</w:t>
-      </w:r>
-      <w:proofErr w:type="gramEnd"/>
-      <w:r>
-        <w:rPr>
-          <w:lang w:val="en-GB"/>
-        </w:rPr>
-        <w:t xml:space="preserve">] </w:t>
-      </w:r>
-      <w:r>
-        <w:rPr>
-          <w:lang w:val="en-GB"/>
-        </w:rPr>
-        <w:t xml:space="preserve">have reached breaking point after massive protests among the </w:t>
-      </w:r>
-      <w:r>
-        <w:rPr>
-          <w:lang w:val="en-GB"/>
-        </w:rPr>
-        <w:t>[species2.</w:t>
-      </w:r>
-      <w:r>
-        <w:rPr>
-          <w:lang w:val="en-GB"/>
-        </w:rPr>
-        <w:t>Get</w:t>
-      </w:r>
-      <w:r>
-        <w:rPr>
-          <w:lang w:val="en-GB"/>
-        </w:rPr>
-        <w:t xml:space="preserve">Adj] </w:t>
-      </w:r>
-      <w:r>
-        <w:rPr>
-          <w:lang w:val="en-GB"/>
-        </w:rPr>
-        <w:t>population were sparked by the arrest of a promi</w:t>
-      </w:r>
-      <w:r>
-        <w:rPr>
-          <w:lang w:val="en-GB"/>
-        </w:rPr>
-        <w:t>n</w:t>
-      </w:r>
-      <w:r>
-        <w:rPr>
-          <w:lang w:val="en-GB"/>
-        </w:rPr>
-        <w:t xml:space="preserve">ent </w:t>
-      </w:r>
-      <w:r>
-        <w:rPr>
-          <w:lang w:val="en-GB"/>
-        </w:rPr>
-        <w:t>[species2.</w:t>
-      </w:r>
-      <w:r>
-        <w:rPr>
-          <w:lang w:val="en-GB"/>
-        </w:rPr>
-        <w:t>Get</w:t>
-      </w:r>
-      <w:r>
-        <w:rPr>
-          <w:lang w:val="en-GB"/>
-        </w:rPr>
-        <w:t>Name]</w:t>
-      </w:r>
-      <w:r>
-        <w:rPr>
-          <w:lang w:val="en-GB"/>
-        </w:rPr>
-        <w:t xml:space="preserve"> for corruption.</w:t>
-      </w:r>
-      <w:r>
-        <w:rPr>
-          <w:lang w:val="en-GB"/>
-        </w:rPr>
-        <w:t xml:space="preserve"> The</w:t>
-      </w:r>
-      <w:r>
-        <w:rPr>
-          <w:lang w:val="en-GB"/>
-        </w:rPr>
-        <w:t xml:space="preserve"> [</w:t>
-      </w:r>
-      <w:r>
-        <w:rPr>
-          <w:lang w:val="en-GB"/>
-        </w:rPr>
-        <w:t>species2.</w:t>
-      </w:r>
-      <w:r>
-        <w:rPr>
-          <w:lang w:val="en-GB"/>
-        </w:rPr>
-        <w:t>Get</w:t>
-      </w:r>
-      <w:r>
-        <w:rPr>
-          <w:lang w:val="en-GB"/>
-        </w:rPr>
-        <w:t>NamePlural</w:t>
-      </w:r>
-      <w:r>
-        <w:rPr>
-          <w:lang w:val="en-GB"/>
-        </w:rPr>
-        <w:t>] believe this to be the latest in a string of oppressive moves by [</w:t>
-      </w:r>
-      <w:proofErr w:type="gramStart"/>
-      <w:r>
-        <w:rPr>
-          <w:lang w:val="en-GB"/>
-        </w:rPr>
-        <w:t>root.</w:t>
-      </w:r>
-      <w:r>
-        <w:rPr>
-          <w:lang w:val="en-GB"/>
-        </w:rPr>
-        <w:t>owner</w:t>
-      </w:r>
-      <w:proofErr w:type="gramEnd"/>
-      <w:r>
-        <w:rPr>
-          <w:lang w:val="en-GB"/>
-        </w:rPr>
-        <w:t>.</w:t>
-      </w:r>
-      <w:r>
-        <w:rPr>
-          <w:lang w:val="en-GB"/>
-        </w:rPr>
-        <w:t>Get</w:t>
-      </w:r>
-      <w:r>
-        <w:rPr>
-          <w:lang w:val="en-GB"/>
-        </w:rPr>
-        <w:t>Adj] authorities against them, and took to the streets to express their dissatisfaction at the state of affairs</w:t>
-      </w:r>
-      <w:r>
-        <w:rPr>
-          <w:lang w:val="en-GB"/>
-        </w:rPr>
-        <w:t>. These</w:t>
-      </w:r>
-      <w:r>
-        <w:rPr>
-          <w:lang w:val="en-GB"/>
-        </w:rPr>
-        <w:t xml:space="preserve"> protests</w:t>
-      </w:r>
-      <w:r>
-        <w:rPr>
-          <w:lang w:val="en-GB"/>
-        </w:rPr>
-        <w:t xml:space="preserve"> were met by equally huge counter-protests by the [</w:t>
-      </w:r>
-      <w:proofErr w:type="gramStart"/>
-      <w:r>
-        <w:rPr>
-          <w:lang w:val="en-GB"/>
-        </w:rPr>
-        <w:t>root.owner</w:t>
-      </w:r>
-      <w:proofErr w:type="gramEnd"/>
-      <w:r>
-        <w:rPr>
-          <w:lang w:val="en-GB"/>
-        </w:rPr>
-        <w:t>.</w:t>
-      </w:r>
-      <w:r>
-        <w:rPr>
-          <w:lang w:val="en-GB"/>
-        </w:rPr>
-        <w:t>Get</w:t>
-      </w:r>
-      <w:r>
-        <w:rPr>
-          <w:lang w:val="en-GB"/>
-        </w:rPr>
-        <w:t>Name</w:t>
-      </w:r>
-      <w:r>
-        <w:rPr>
-          <w:lang w:val="en-GB"/>
-        </w:rPr>
-        <w:t>] loyalists. Events quickly spiralled out of control, as police were unable to keep the two parties apart, leading to widespread bloodshed. The army has been deployed to restore order on the streets</w:t>
-      </w:r>
-      <w:r>
-        <w:rPr>
-          <w:lang w:val="en-GB"/>
-        </w:rPr>
-        <w:t>. H</w:t>
-      </w:r>
-      <w:r>
-        <w:rPr>
-          <w:lang w:val="en-GB"/>
-        </w:rPr>
-        <w:t xml:space="preserve">owever, the situation remains </w:t>
-      </w:r>
-      <w:proofErr w:type="gramStart"/>
-      <w:r>
-        <w:rPr>
-          <w:lang w:val="en-GB"/>
-        </w:rPr>
-        <w:t>tense.</w:t>
-      </w:r>
-      <w:r>
-        <w:rPr>
-          <w:lang w:val="en-GB"/>
-        </w:rPr>
-        <w:t>\n\nWhat</w:t>
-      </w:r>
-      <w:proofErr w:type="gramEnd"/>
-      <w:r>
-        <w:rPr>
-          <w:lang w:val="en-GB"/>
-        </w:rPr>
-        <w:t xml:space="preserve"> should be done about the situation?</w:t>
-      </w:r>
-    </w:p>
-    <w:p>
-      <w:pPr>
-        <w:rPr>
-          <w:lang w:val="en-GB"/>
-        </w:rPr>
-      </w:pPr>
-      <w:r>
-        <w:rPr>
-          <w:lang w:val="en-GB"/>
-        </w:rPr>
-        <w:t>[Prelude own species version]</w:t>
-      </w:r>
-    </w:p>
-    <w:p>
-      <w:pPr>
-        <w:rPr>
-          <w:lang w:val="en-GB"/>
-        </w:rPr>
-      </w:pPr>
-      <w:r>
-        <w:rPr>
-          <w:lang w:val="en-GB"/>
-        </w:rPr>
-        <w:t>Interspecies tensions on</w:t>
-      </w:r>
-      <w:r>
-        <w:rPr>
-          <w:lang w:val="en-GB"/>
-        </w:rPr>
-        <w:t xml:space="preserve"> [</w:t>
-      </w:r>
-      <w:proofErr w:type="gramStart"/>
-      <w:r>
-        <w:rPr>
-          <w:lang w:val="en-GB"/>
-        </w:rPr>
-        <w:t>root.GetName</w:t>
-      </w:r>
+      <w:proofErr w:type="spellEnd"/>
       <w:proofErr w:type="gramEnd"/>
       <w:r>
         <w:rPr>
@@ -1116,11 +1130,179 @@
         </w:rPr>
         <w:t>believe to be the latest in a string of oppressive moves by [</w:t>
       </w:r>
+      <w:r>
+        <w:rPr>
+          <w:lang w:val="en-GB"/>
+        </w:rPr>
+        <w:t>species1.GetAdj</w:t>
+      </w:r>
+      <w:r>
+        <w:rPr>
+          <w:lang w:val="en-GB"/>
+        </w:rPr>
+        <w:t>] authorities against them, and took to the streets to express their dissatisfaction at the state of affairs</w:t>
+      </w:r>
+      <w:r>
+        <w:rPr>
+          <w:lang w:val="en-GB"/>
+        </w:rPr>
+        <w:t>. These</w:t>
+      </w:r>
+      <w:r>
+        <w:rPr>
+          <w:lang w:val="en-GB"/>
+        </w:rPr>
+        <w:t xml:space="preserve"> protests</w:t>
+      </w:r>
+      <w:r>
+        <w:rPr>
+          <w:lang w:val="en-GB"/>
+        </w:rPr>
+        <w:t xml:space="preserve"> were met by equally huge counter-protests by the [</w:t>
+      </w:r>
+      <w:r>
+        <w:rPr>
+          <w:lang w:val="en-GB"/>
+        </w:rPr>
+        <w:t>species1.Get</w:t>
+      </w:r>
+      <w:r>
+        <w:rPr>
+          <w:lang w:val="en-GB"/>
+        </w:rPr>
+        <w:t>Name</w:t>
+      </w:r>
+      <w:r>
+        <w:rPr>
+          <w:lang w:val="en-GB"/>
+        </w:rPr>
+        <w:t>Adj</w:t>
+      </w:r>
+      <w:r>
+        <w:rPr>
+          <w:lang w:val="en-GB"/>
+        </w:rPr>
+        <w:t>] loyalists. Events quickly spiralled out of control, as police were unable to keep the two parties apart, leading to widespread bloodshed. The army has been deployed to restore order on the streets</w:t>
+      </w:r>
+      <w:r>
+        <w:rPr>
+          <w:lang w:val="en-GB"/>
+        </w:rPr>
+        <w:t>. H</w:t>
+      </w:r>
+      <w:r>
+        <w:rPr>
+          <w:lang w:val="en-GB"/>
+        </w:rPr>
+        <w:t xml:space="preserve">owever, the situation remains </w:t>
+      </w:r>
       <w:proofErr w:type="gramStart"/>
       <w:r>
         <w:rPr>
           <w:lang w:val="en-GB"/>
         </w:rPr>
+        <w:t>tense.</w:t>
+      </w:r>
+      <w:r>
+        <w:rPr>
+          <w:lang w:val="en-GB"/>
+        </w:rPr>
+        <w:t>\n\</w:t>
+      </w:r>
+      <w:r>
+        <w:rPr>
+          <w:lang w:val="en-GB"/>
+        </w:rPr>
+        <w:t>How</w:t>
+      </w:r>
+      <w:proofErr w:type="gramEnd"/>
+      <w:r>
+        <w:rPr>
+          <w:lang w:val="en-GB"/>
+        </w:rPr>
+        <w:t xml:space="preserve"> should [</w:t>
+      </w:r>
+      <w:r>
+        <w:rPr>
+          <w:lang w:val="en-GB"/>
+        </w:rPr>
+        <w:t>species1.GetAdj</w:t>
+      </w:r>
+      <w:r>
+        <w:rPr>
+          <w:lang w:val="en-GB"/>
+        </w:rPr>
+        <w:t>] authorities respond</w:t>
+      </w:r>
+      <w:r>
+        <w:rPr>
+          <w:lang w:val="en-GB"/>
+        </w:rPr>
+        <w:t>?</w:t>
+      </w:r>
+    </w:p>
+    <w:p>
+      <w:pPr>
+        <w:rPr>
+          <w:lang w:val="en-GB"/>
+        </w:rPr>
+      </w:pPr>
+    </w:p>
+    <w:p>
+      <w:pPr>
+        <w:rPr>
+          <w:lang w:val="en-GB"/>
+        </w:rPr>
+      </w:pPr>
+      <w:r>
+        <w:rPr>
+          <w:lang w:val="en-GB"/>
+        </w:rPr>
+        <w:t>Options:</w:t>
+      </w:r>
+    </w:p>
+    <w:p>
+      <w:pPr>
+        <w:rPr>
+          <w:lang w:val="en-GB"/>
+        </w:rPr>
+      </w:pPr>
+      <w:r>
+        <w:rPr>
+          <w:lang w:val="en-GB"/>
+        </w:rPr>
+        <w:t>The [</w:t>
+      </w:r>
+      <w:r>
+        <w:rPr>
+          <w:lang w:val="en-GB"/>
+        </w:rPr>
+        <w:t>species2.</w:t>
+      </w:r>
+      <w:r>
+        <w:rPr>
+          <w:lang w:val="en-GB"/>
+        </w:rPr>
+        <w:t>Get</w:t>
+      </w:r>
+      <w:r>
+        <w:rPr>
+          <w:lang w:val="en-GB"/>
+        </w:rPr>
+        <w:t>NamePlural</w:t>
+      </w:r>
+      <w:r>
+        <w:rPr>
+          <w:lang w:val="en-GB"/>
+        </w:rPr>
+        <w:t>] have no place in the [</w:t>
+      </w:r>
+      <w:proofErr w:type="spellStart"/>
+      <w:proofErr w:type="gramStart"/>
+      <w:r>
+        <w:rPr>
+          <w:lang w:val="en-GB"/>
+        </w:rPr>
         <w:t>root.owner</w:t>
       </w:r>
       <w:proofErr w:type="gramEnd"/>
@@ -1128,461 +1310,323 @@
         <w:rPr>
           <w:lang w:val="en-GB"/>
         </w:rPr>
-        <w:t>.</w:t>
-      </w:r>
-      <w:r>
-        <w:rPr>
-          <w:lang w:val="en-GB"/>
-        </w:rPr>
-        <w:t>Get</w:t>
-      </w:r>
-      <w:r>
-        <w:rPr>
-          <w:lang w:val="en-GB"/>
-        </w:rPr>
-        <w:t>Adj] authorities against them, and took to the streets to express their dissatisfaction at the state of affairs</w:t>
-      </w:r>
-      <w:r>
-        <w:rPr>
-          <w:lang w:val="en-GB"/>
-        </w:rPr>
-        <w:t>. These</w:t>
-      </w:r>
-      <w:r>
-        <w:rPr>
-          <w:lang w:val="en-GB"/>
-        </w:rPr>
-        <w:t xml:space="preserve"> protests</w:t>
-      </w:r>
-      <w:r>
-        <w:rPr>
-          <w:lang w:val="en-GB"/>
-        </w:rPr>
-        <w:t xml:space="preserve"> were met by equally huge counter-protests by the [</w:t>
-      </w:r>
+        <w:t>.GetName</w:t>
+      </w:r>
+      <w:proofErr w:type="spellEnd"/>
+      <w:r>
+        <w:rPr>
+          <w:lang w:val="en-GB"/>
+        </w:rPr>
+        <w:t>].</w:t>
+      </w:r>
+    </w:p>
+    <w:p>
+      <w:pPr>
+        <w:ind w:firstLine="720"/>
+        <w:rPr>
+          <w:lang w:val="en-GB"/>
+        </w:rPr>
+      </w:pPr>
+      <w:r>
+        <w:rPr>
+          <w:lang w:val="en-GB"/>
+        </w:rPr>
+        <w:t>(</w:t>
+      </w:r>
+      <w:r>
+        <w:rPr>
+          <w:lang w:val="en-GB"/>
+        </w:rPr>
+        <w:t>Non-xenophile option, xenophobe AI will pick it)</w:t>
+      </w:r>
+    </w:p>
+    <w:p>
+      <w:pPr>
+        <w:ind w:firstLine="720"/>
+        <w:rPr>
+          <w:lang w:val="en-GB"/>
+        </w:rPr>
+      </w:pPr>
+      <w:r>
+        <w:rPr>
+          <w:lang w:val="en-GB"/>
+        </w:rPr>
+        <w:t>If you aren’t xenophobe, shift to xenophobe.</w:t>
+      </w:r>
+    </w:p>
+    <w:p>
+      <w:pPr>
+        <w:ind w:firstLine="720"/>
+        <w:rPr>
+          <w:lang w:val="en-GB"/>
+        </w:rPr>
+      </w:pPr>
+      <w:r>
+        <w:rPr>
+          <w:lang w:val="en-GB"/>
+        </w:rPr>
+        <w:t xml:space="preserve">Tooltip: The </w:t>
+      </w:r>
+      <w:r>
+        <w:rPr>
+          <w:lang w:val="en-GB"/>
+        </w:rPr>
+        <w:t>[</w:t>
+      </w:r>
+      <w:r>
+        <w:rPr>
+          <w:lang w:val="en-GB"/>
+        </w:rPr>
+        <w:t>species2.</w:t>
+      </w:r>
+      <w:r>
+        <w:rPr>
+          <w:lang w:val="en-GB"/>
+        </w:rPr>
+        <w:t>Get</w:t>
+      </w:r>
+      <w:r>
+        <w:rPr>
+          <w:lang w:val="en-GB"/>
+        </w:rPr>
+        <w:t>Adj] population will be insulted.</w:t>
+      </w:r>
+    </w:p>
+    <w:p>
+      <w:pPr>
+        <w:rPr>
+          <w:lang w:val="en-GB"/>
+        </w:rPr>
+      </w:pPr>
+      <w:r>
+        <w:rPr>
+          <w:lang w:val="en-GB"/>
+        </w:rPr>
+        <w:t>Such incidents are inevitable</w:t>
+      </w:r>
+      <w:r>
+        <w:rPr>
+          <w:lang w:val="en-GB"/>
+        </w:rPr>
+        <w:t xml:space="preserve"> but regrettable.</w:t>
+      </w:r>
+    </w:p>
+    <w:p>
+      <w:pPr>
+        <w:ind w:firstLine="720"/>
+        <w:rPr>
+          <w:lang w:val="en-GB"/>
+        </w:rPr>
+      </w:pPr>
+      <w:r>
+        <w:rPr>
+          <w:lang w:val="en-GB"/>
+        </w:rPr>
+        <w:t>Planet gets “Interspecies Clashes” modifier – xenophobe attraction, unrest</w:t>
+      </w:r>
+    </w:p>
+    <w:p>
+      <w:pPr>
+        <w:ind w:firstLine="720"/>
+        <w:rPr>
+          <w:lang w:val="en-GB"/>
+        </w:rPr>
+      </w:pPr>
+      <w:r>
+        <w:rPr>
+          <w:lang w:val="en-GB"/>
+        </w:rPr>
+        <w:t>Tooltip</w:t>
+      </w:r>
+      <w:r>
+        <w:rPr>
+          <w:lang w:val="en-GB"/>
+        </w:rPr>
+        <w:t>: There is a chance that</w:t>
+      </w:r>
+      <w:r>
+        <w:rPr>
+          <w:lang w:val="en-GB"/>
+        </w:rPr>
+        <w:t xml:space="preserve"> interspecies tensions could escalate and spread.</w:t>
+      </w:r>
+    </w:p>
+    <w:p>
+      <w:pPr>
+        <w:ind w:firstLine="720"/>
+        <w:rPr>
+          <w:lang w:val="en-GB"/>
+        </w:rPr>
+      </w:pPr>
+      <w:r>
+        <w:rPr>
+          <w:lang w:val="en-GB"/>
+        </w:rPr>
+        <w:t xml:space="preserve">(xenophobe attraction on the planet, </w:t>
+      </w:r>
+      <w:r>
+        <w:rPr>
+          <w:lang w:val="en-GB"/>
+        </w:rPr>
+        <w:t xml:space="preserve">smaller </w:t>
+      </w:r>
+      <w:r>
+        <w:rPr>
+          <w:lang w:val="en-GB"/>
+        </w:rPr>
+        <w:t>chance of spread</w:t>
+      </w:r>
+      <w:r>
+        <w:rPr>
+          <w:lang w:val="en-GB"/>
+        </w:rPr>
+        <w:t>, but big chance of escalation on that planet like on the old events</w:t>
+      </w:r>
+      <w:r>
+        <w:rPr>
+          <w:lang w:val="en-GB"/>
+        </w:rPr>
+        <w:t>)</w:t>
+      </w:r>
+    </w:p>
+    <w:p>
+      <w:pPr>
+        <w:rPr>
+          <w:lang w:val="en-GB"/>
+        </w:rPr>
+      </w:pPr>
+      <w:r>
+        <w:rPr>
+          <w:lang w:val="en-GB"/>
+        </w:rPr>
+        <w:t>-We must find a way for all species to come together. (</w:t>
+      </w:r>
+      <w:r>
+        <w:rPr>
+          <w:lang w:val="en-GB"/>
+        </w:rPr>
+        <w:t>Empire x</w:t>
+      </w:r>
+      <w:r>
+        <w:rPr>
+          <w:lang w:val="en-GB"/>
+        </w:rPr>
+        <w:t>enophile attraction</w:t>
+      </w:r>
+      <w:r>
+        <w:rPr>
+          <w:lang w:val="en-GB"/>
+        </w:rPr>
+        <w:t xml:space="preserve"> (shift to xenophile?)</w:t>
+      </w:r>
+      <w:r>
+        <w:rPr>
+          <w:lang w:val="en-GB"/>
+        </w:rPr>
+        <w:t xml:space="preserve">, </w:t>
+      </w:r>
+      <w:proofErr w:type="spellStart"/>
+      <w:r>
+        <w:rPr>
+          <w:lang w:val="en-GB"/>
+        </w:rPr>
+        <w:t>philes</w:t>
+      </w:r>
+      <w:proofErr w:type="spellEnd"/>
+      <w:r>
+        <w:rPr>
+          <w:lang w:val="en-GB"/>
+        </w:rPr>
+        <w:t xml:space="preserve"> happy but </w:t>
+      </w:r>
+      <w:proofErr w:type="spellStart"/>
+      <w:r>
+        <w:rPr>
+          <w:lang w:val="en-GB"/>
+        </w:rPr>
+        <w:t>phobes</w:t>
+      </w:r>
+      <w:proofErr w:type="spellEnd"/>
+      <w:r>
+        <w:rPr>
+          <w:lang w:val="en-GB"/>
+        </w:rPr>
+        <w:t xml:space="preserve"> unhappy)</w:t>
+      </w:r>
+    </w:p>
+    <w:p>
+      <w:pPr>
+        <w:rPr>
+          <w:lang w:val="en-GB"/>
+        </w:rPr>
+      </w:pPr>
+    </w:p>
+    <w:p>
+      <w:pPr>
+        <w:rPr>
+          <w:lang w:val="en-GB"/>
+        </w:rPr>
+      </w:pPr>
+      <w:r>
+        <w:rPr>
+          <w:lang w:val="en-GB"/>
+        </w:rPr>
+        <w:t xml:space="preserve">If you select A, </w:t>
+      </w:r>
+      <w:r>
+        <w:rPr>
+          <w:lang w:val="en-GB"/>
+        </w:rPr>
+        <w:t xml:space="preserve">country </w:t>
+      </w:r>
+      <w:r>
+        <w:rPr>
+          <w:lang w:val="en-GB"/>
+        </w:rPr>
+        <w:t>event 15 days later:</w:t>
+      </w:r>
+    </w:p>
+    <w:p>
+      <w:pPr>
+        <w:rPr>
+          <w:lang w:val="en-GB"/>
+        </w:rPr>
+      </w:pPr>
+      <w:r>
+        <w:rPr>
+          <w:lang w:val="en-GB"/>
+        </w:rPr>
+        <w:t>To the accursed [</w:t>
+      </w:r>
+      <w:proofErr w:type="spellStart"/>
       <w:proofErr w:type="gramStart"/>
       <w:r>
         <w:rPr>
           <w:lang w:val="en-GB"/>
         </w:rPr>
-        <w:t>root.owner</w:t>
-      </w:r>
+        <w:t>root.GetRulerTitle</w:t>
+      </w:r>
+      <w:proofErr w:type="spellEnd"/>
       <w:proofErr w:type="gramEnd"/>
       <w:r>
         <w:rPr>
           <w:lang w:val="en-GB"/>
         </w:rPr>
-        <w:t>.</w:t>
-      </w:r>
-      <w:r>
-        <w:rPr>
-          <w:lang w:val="en-GB"/>
-        </w:rPr>
-        <w:t>Get</w:t>
-      </w:r>
-      <w:r>
-        <w:rPr>
-          <w:lang w:val="en-GB"/>
-        </w:rPr>
-        <w:t>Name</w:t>
-      </w:r>
-      <w:r>
-        <w:rPr>
-          <w:lang w:val="en-GB"/>
-        </w:rPr>
-        <w:t>] loyalists. Events quickly spiralled out of control, as police were unable to keep the two parties apart, leading to widespread bloodshed. The army has been deployed to restore order on the streets</w:t>
-      </w:r>
-      <w:r>
-        <w:rPr>
-          <w:lang w:val="en-GB"/>
-        </w:rPr>
-        <w:t>. H</w:t>
-      </w:r>
-      <w:r>
-        <w:rPr>
-          <w:lang w:val="en-GB"/>
-        </w:rPr>
-        <w:t xml:space="preserve">owever, the situation remains </w:t>
-      </w:r>
-      <w:proofErr w:type="gramStart"/>
-      <w:r>
-        <w:rPr>
-          <w:lang w:val="en-GB"/>
-        </w:rPr>
-        <w:t>tense.</w:t>
-      </w:r>
-      <w:r>
-        <w:rPr>
-          <w:lang w:val="en-GB"/>
-        </w:rPr>
-        <w:t>\n\</w:t>
-      </w:r>
-      <w:r>
-        <w:rPr>
-          <w:lang w:val="en-GB"/>
-        </w:rPr>
-        <w:t>How</w:t>
-      </w:r>
-      <w:proofErr w:type="gramEnd"/>
-      <w:r>
-        <w:rPr>
-          <w:lang w:val="en-GB"/>
-        </w:rPr>
-        <w:t xml:space="preserve"> should [root.owner.</w:t>
-      </w:r>
-      <w:r>
-        <w:rPr>
-          <w:lang w:val="en-GB"/>
-        </w:rPr>
-        <w:t>Get</w:t>
-      </w:r>
-      <w:r>
-        <w:rPr>
-          <w:lang w:val="en-GB"/>
-        </w:rPr>
-        <w:t>Adj] authorities respond</w:t>
-      </w:r>
-      <w:r>
-        <w:rPr>
-          <w:lang w:val="en-GB"/>
-        </w:rPr>
-        <w:t>?</w:t>
-      </w:r>
-    </w:p>
-    <w:p>
-      <w:pPr>
-        <w:rPr>
-          <w:lang w:val="en-GB"/>
-        </w:rPr>
-      </w:pPr>
-    </w:p>
-    <w:p>
-      <w:pPr>
-        <w:rPr>
-          <w:lang w:val="en-GB"/>
-        </w:rPr>
-      </w:pPr>
-      <w:r>
-        <w:rPr>
-          <w:lang w:val="en-GB"/>
-        </w:rPr>
-        <w:t>Options:</w:t>
-      </w:r>
-    </w:p>
-    <w:p>
-      <w:pPr>
-        <w:rPr>
-          <w:lang w:val="en-GB"/>
-        </w:rPr>
-      </w:pPr>
-      <w:r>
-        <w:rPr>
-          <w:lang w:val="en-GB"/>
-        </w:rPr>
-        <w:t>The [</w:t>
-      </w:r>
-      <w:r>
-        <w:rPr>
-          <w:lang w:val="en-GB"/>
-        </w:rPr>
-        <w:t>species2.</w:t>
-      </w:r>
-      <w:r>
-        <w:rPr>
-          <w:lang w:val="en-GB"/>
-        </w:rPr>
-        <w:t>Get</w:t>
-      </w:r>
-      <w:r>
-        <w:rPr>
-          <w:lang w:val="en-GB"/>
-        </w:rPr>
-        <w:t>NamePlural</w:t>
-      </w:r>
-      <w:r>
-        <w:rPr>
-          <w:lang w:val="en-GB"/>
-        </w:rPr>
-        <w:t>] have no place in the [</w:t>
-      </w:r>
-      <w:proofErr w:type="gramStart"/>
-      <w:r>
-        <w:rPr>
-          <w:lang w:val="en-GB"/>
-        </w:rPr>
-        <w:t>root.owner</w:t>
-      </w:r>
-      <w:proofErr w:type="gramEnd"/>
-      <w:r>
-        <w:rPr>
-          <w:lang w:val="en-GB"/>
-        </w:rPr>
-        <w:t>.GetName].</w:t>
-      </w:r>
-    </w:p>
-    <w:p>
-      <w:pPr>
-        <w:ind w:firstLine="720"/>
-        <w:rPr>
-          <w:lang w:val="en-GB"/>
-        </w:rPr>
-      </w:pPr>
-      <w:r>
-        <w:rPr>
-          <w:lang w:val="en-GB"/>
-        </w:rPr>
-        <w:t>(</w:t>
-      </w:r>
-      <w:r>
-        <w:rPr>
-          <w:lang w:val="en-GB"/>
-        </w:rPr>
-        <w:t>Non-xenophile option, xenophobe AI will pick it)</w:t>
-      </w:r>
-    </w:p>
-    <w:p>
-      <w:pPr>
-        <w:ind w:firstLine="720"/>
-        <w:rPr>
-          <w:lang w:val="en-GB"/>
-        </w:rPr>
-      </w:pPr>
-      <w:r>
-        <w:rPr>
-          <w:lang w:val="en-GB"/>
-        </w:rPr>
-        <w:t>If you aren’t xenophobe, shift to xenophobe.</w:t>
-      </w:r>
-    </w:p>
-    <w:p>
-      <w:pPr>
-        <w:ind w:firstLine="720"/>
-        <w:rPr>
-          <w:lang w:val="en-GB"/>
-        </w:rPr>
-      </w:pPr>
-      <w:r>
-        <w:rPr>
-          <w:lang w:val="en-GB"/>
-        </w:rPr>
-        <w:t xml:space="preserve">Tooltip: The </w:t>
-      </w:r>
-      <w:r>
-        <w:rPr>
-          <w:lang w:val="en-GB"/>
-        </w:rPr>
-        <w:t>[</w:t>
-      </w:r>
-      <w:r>
-        <w:rPr>
-          <w:lang w:val="en-GB"/>
-        </w:rPr>
-        <w:t>species2.</w:t>
-      </w:r>
-      <w:r>
-        <w:rPr>
-          <w:lang w:val="en-GB"/>
-        </w:rPr>
-        <w:t>Get</w:t>
-      </w:r>
-      <w:r>
-        <w:rPr>
-          <w:lang w:val="en-GB"/>
-        </w:rPr>
-        <w:t>Adj] population will be insulted.</w:t>
-      </w:r>
-    </w:p>
-    <w:p>
-      <w:pPr>
-        <w:rPr>
-          <w:lang w:val="en-GB"/>
-        </w:rPr>
-      </w:pPr>
-      <w:r>
-        <w:rPr>
-          <w:lang w:val="en-GB"/>
-        </w:rPr>
-        <w:t>Such incidents are inevitable</w:t>
-      </w:r>
-      <w:r>
-        <w:rPr>
-          <w:lang w:val="en-GB"/>
-        </w:rPr>
-        <w:t xml:space="preserve"> but regrettable.</w:t>
-      </w:r>
-    </w:p>
-    <w:p>
-      <w:pPr>
-        <w:ind w:firstLine="720"/>
-        <w:rPr>
-          <w:lang w:val="en-GB"/>
-        </w:rPr>
-      </w:pPr>
-      <w:r>
-        <w:rPr>
-          <w:lang w:val="en-GB"/>
-        </w:rPr>
-        <w:t>Planet gets “Interspecies Clashes” modifier – xenophobe attraction, unrest</w:t>
-      </w:r>
-    </w:p>
-    <w:p>
-      <w:pPr>
-        <w:ind w:firstLine="720"/>
-        <w:rPr>
-          <w:lang w:val="en-GB"/>
-        </w:rPr>
-      </w:pPr>
-      <w:r>
-        <w:rPr>
-          <w:lang w:val="en-GB"/>
-        </w:rPr>
-        <w:t>Tooltip</w:t>
-      </w:r>
-      <w:r>
-        <w:rPr>
-          <w:lang w:val="en-GB"/>
-        </w:rPr>
-        <w:t>: There is a chance that</w:t>
-      </w:r>
-      <w:r>
-        <w:rPr>
-          <w:lang w:val="en-GB"/>
-        </w:rPr>
-        <w:t xml:space="preserve"> interspecies tensions could escalate and spread.</w:t>
-      </w:r>
-    </w:p>
-    <w:p>
-      <w:pPr>
-        <w:ind w:firstLine="720"/>
-        <w:rPr>
-          <w:lang w:val="en-GB"/>
-        </w:rPr>
-      </w:pPr>
-      <w:r>
-        <w:rPr>
-          <w:lang w:val="en-GB"/>
-        </w:rPr>
-        <w:t xml:space="preserve">(xenophobe attraction on the planet, </w:t>
-      </w:r>
-      <w:r>
-        <w:rPr>
-          <w:lang w:val="en-GB"/>
-        </w:rPr>
-        <w:t xml:space="preserve">smaller </w:t>
-      </w:r>
-      <w:r>
-        <w:rPr>
-          <w:lang w:val="en-GB"/>
-        </w:rPr>
-        <w:t>chance of spread</w:t>
-      </w:r>
-      <w:r>
-        <w:rPr>
-          <w:lang w:val="en-GB"/>
-        </w:rPr>
-        <w:t>, but big chance of escalation on that planet like on the old events</w:t>
-      </w:r>
-      <w:r>
-        <w:rPr>
-          <w:lang w:val="en-GB"/>
-        </w:rPr>
-        <w:t>)</w:t>
-      </w:r>
-    </w:p>
-    <w:p>
-      <w:pPr>
-        <w:rPr>
-          <w:lang w:val="en-GB"/>
-        </w:rPr>
-      </w:pPr>
-      <w:r>
-        <w:rPr>
-          <w:lang w:val="en-GB"/>
-        </w:rPr>
-        <w:t>-We must find a way for all species to come together. (</w:t>
-      </w:r>
-      <w:r>
-        <w:rPr>
-          <w:lang w:val="en-GB"/>
-        </w:rPr>
-        <w:t>Empire x</w:t>
-      </w:r>
-      <w:r>
-        <w:rPr>
-          <w:lang w:val="en-GB"/>
-        </w:rPr>
-        <w:t>enophile attraction</w:t>
-      </w:r>
-      <w:r>
-        <w:rPr>
-          <w:lang w:val="en-GB"/>
-        </w:rPr>
-        <w:t xml:space="preserve"> (shift to xenophile?)</w:t>
-      </w:r>
-      <w:r>
-        <w:rPr>
-          <w:lang w:val="en-GB"/>
-        </w:rPr>
-        <w:t>, philes happy but phobes unhappy)</w:t>
-      </w:r>
-    </w:p>
-    <w:p>
-      <w:pPr>
-        <w:rPr>
-          <w:lang w:val="en-GB"/>
-        </w:rPr>
-      </w:pPr>
-    </w:p>
-    <w:p>
-      <w:pPr>
-        <w:rPr>
-          <w:lang w:val="en-GB"/>
-        </w:rPr>
-      </w:pPr>
-      <w:r>
-        <w:rPr>
-          <w:lang w:val="en-GB"/>
-        </w:rPr>
-        <w:t xml:space="preserve">If you select A, </w:t>
-      </w:r>
-      <w:r>
-        <w:rPr>
-          <w:lang w:val="en-GB"/>
-        </w:rPr>
-        <w:t xml:space="preserve">country </w:t>
-      </w:r>
-      <w:r>
-        <w:rPr>
-          <w:lang w:val="en-GB"/>
-        </w:rPr>
-        <w:t>event 15 days later:</w:t>
-      </w:r>
-    </w:p>
-    <w:p>
-      <w:pPr>
-        <w:rPr>
-          <w:lang w:val="en-GB"/>
-        </w:rPr>
-      </w:pPr>
-      <w:r>
-        <w:rPr>
-          <w:lang w:val="en-GB"/>
-        </w:rPr>
-        <w:t>To the accursed [</w:t>
-      </w:r>
-      <w:proofErr w:type="gramStart"/>
-      <w:r>
-        <w:rPr>
-          <w:lang w:val="en-GB"/>
-        </w:rPr>
-        <w:t>root.GetRulerTitle</w:t>
-      </w:r>
-      <w:proofErr w:type="gramEnd"/>
-      <w:r>
-        <w:rPr>
-          <w:lang w:val="en-GB"/>
-        </w:rPr>
-        <w:t>] [root.GetRulerName],</w:t>
+        <w:t>] [</w:t>
+      </w:r>
+      <w:proofErr w:type="spellStart"/>
+      <w:r>
+        <w:rPr>
+          <w:lang w:val="en-GB"/>
+        </w:rPr>
+        <w:t>root.GetRulerName</w:t>
+      </w:r>
+      <w:proofErr w:type="spellEnd"/>
+      <w:r>
+        <w:rPr>
+          <w:lang w:val="en-GB"/>
+        </w:rPr>
+        <w:t>],</w:t>
       </w:r>
     </w:p>
     <w:p>
@@ -1618,6 +1662,7 @@
         </w:rPr>
         <w:t>munity had long suspected: We are not welcome in the [</w:t>
       </w:r>
+      <w:proofErr w:type="spellStart"/>
       <w:proofErr w:type="gramStart"/>
       <w:r>
         <w:rPr>
@@ -1625,6 +1670,7 @@
         </w:rPr>
         <w:t>root.GetName</w:t>
       </w:r>
+      <w:proofErr w:type="spellEnd"/>
       <w:proofErr w:type="gramEnd"/>
       <w:r>
         <w:rPr>
@@ -1632,33 +1678,29 @@
         </w:rPr>
         <w:t>]. You will therefore be glad to hear that we are planning to secede, as soon as possible. The [</w:t>
       </w:r>
-      <w:proofErr w:type="gramStart"/>
-      <w:r>
-        <w:rPr>
-          <w:lang w:val="en-GB"/>
-        </w:rPr>
-        <w:t>root.</w:t>
-      </w:r>
-      <w:proofErr w:type="gramEnd"/>
-      <w:r>
-        <w:rPr>
-          <w:lang w:val="en-GB"/>
-        </w:rPr>
-        <w:t>Get</w:t>
-      </w:r>
-      <w:proofErr w:type="gramStart"/>
-      <w:r>
-        <w:rPr>
-          <w:lang w:val="en-GB"/>
-        </w:rPr>
-        <w:t>Adj</w:t>
-      </w:r>
-      <w:proofErr w:type="gramEnd"/>
-      <w:r>
-        <w:rPr>
-          <w:lang w:val="en-GB"/>
-        </w:rPr>
-        <w:t>] tyranny cannot - will not - last forever!</w:t>
+      <w:r>
+        <w:rPr>
+          <w:lang w:val="en-GB"/>
+        </w:rPr>
+        <w:t>species1</w:t>
+      </w:r>
+      <w:r>
+        <w:rPr>
+          <w:lang w:val="en-GB"/>
+        </w:rPr>
+        <w:t>.</w:t>
+      </w:r>
+      <w:r>
+        <w:rPr>
+          <w:lang w:val="en-GB"/>
+        </w:rPr>
+        <w:t>Get</w:t>
+      </w:r>
+      <w:r>
+        <w:rPr>
+          <w:lang w:val="en-GB"/>
+        </w:rPr>
+        <w:t>Adj] tyranny cannot - will not - last forever!</w:t>
       </w:r>
     </w:p>
     <w:p>
@@ -1690,7 +1732,14 @@
         <w:rPr>
           <w:lang w:val="en-GB"/>
         </w:rPr>
-        <w:t>[annoyed_</w:t>
+        <w:t>[</w:t>
+      </w:r>
+      <w:proofErr w:type="spellStart"/>
+      <w:r>
+        <w:rPr>
+          <w:lang w:val="en-GB"/>
+        </w:rPr>
+        <w:t>annoyed_</w:t>
       </w:r>
       <w:proofErr w:type="gramStart"/>
       <w:r>
@@ -1699,6 +1748,7 @@
         </w:rPr>
         <w:t>xeno.GetName</w:t>
       </w:r>
+      <w:proofErr w:type="spellEnd"/>
       <w:proofErr w:type="gramEnd"/>
       <w:r>
         <w:rPr>
@@ -1909,6 +1959,7 @@
         </w:rPr>
         <w:t>Adj] Independence Front has struck on [</w:t>
       </w:r>
+      <w:proofErr w:type="spellStart"/>
       <w:proofErr w:type="gramStart"/>
       <w:r>
         <w:rPr>
@@ -1916,6 +1967,7 @@
         </w:rPr>
         <w:t>root.GetName</w:t>
       </w:r>
+      <w:proofErr w:type="spellEnd"/>
       <w:proofErr w:type="gramEnd"/>
       <w:r>
         <w:rPr>
@@ -1947,43 +1999,35 @@
         </w:rPr>
         <w:t>militiamen fell upon [</w:t>
       </w:r>
-      <w:proofErr w:type="gramStart"/>
-      <w:r>
-        <w:rPr>
-          <w:lang w:val="en-GB"/>
-        </w:rPr>
-        <w:t>root.owner</w:t>
-      </w:r>
-      <w:proofErr w:type="gramEnd"/>
-      <w:r>
-        <w:rPr>
-          <w:lang w:val="en-GB"/>
-        </w:rPr>
-        <w:t>.</w:t>
-      </w:r>
-      <w:r>
-        <w:rPr>
-          <w:lang w:val="en-GB"/>
-        </w:rPr>
-        <w:t>Get</w:t>
-      </w:r>
-      <w:r>
-        <w:rPr>
-          <w:lang w:val="en-GB"/>
-        </w:rPr>
-        <w:t>Adj] communities without warning, killing large numbers of [root.owner.</w:t>
-      </w:r>
-      <w:r>
-        <w:rPr>
-          <w:lang w:val="en-GB"/>
-        </w:rPr>
-        <w:t>Get</w:t>
-      </w:r>
-      <w:r>
-        <w:rPr>
-          <w:lang w:val="en-GB"/>
-        </w:rPr>
-        <w:t>NamePlural].</w:t>
+      <w:r>
+        <w:rPr>
+          <w:lang w:val="en-GB"/>
+        </w:rPr>
+        <w:t>species1.GetAdj</w:t>
+      </w:r>
+      <w:r>
+        <w:rPr>
+          <w:lang w:val="en-GB"/>
+        </w:rPr>
+        <w:t>] communities without warning, killing large numbers of [</w:t>
+      </w:r>
+      <w:r>
+        <w:rPr>
+          <w:lang w:val="en-GB"/>
+        </w:rPr>
+        <w:t>species1.Get</w:t>
+      </w:r>
+      <w:r>
+        <w:rPr>
+          <w:lang w:val="en-GB"/>
+        </w:rPr>
+        <w:t>NamePlural</w:t>
+      </w:r>
+      <w:r>
+        <w:rPr>
+          <w:lang w:val="en-GB"/>
+        </w:rPr>
+        <w:t>].</w:t>
       </w:r>
     </w:p>
     <w:p>
@@ -2119,37 +2163,45 @@
         </w:rPr>
         <w:t>targeted [</w:t>
       </w:r>
+      <w:r>
+        <w:rPr>
+          <w:lang w:val="en-GB"/>
+        </w:rPr>
+        <w:t>species1.Get</w:t>
+      </w:r>
+      <w:r>
+        <w:rPr>
+          <w:lang w:val="en-GB"/>
+        </w:rPr>
+        <w:t>NamePlural</w:t>
+      </w:r>
+      <w:r>
+        <w:rPr>
+          <w:lang w:val="en-GB"/>
+        </w:rPr>
+        <w:t>]</w:t>
+      </w:r>
+      <w:r>
+        <w:rPr>
+          <w:lang w:val="en-GB"/>
+        </w:rPr>
+        <w:t xml:space="preserve"> on [</w:t>
+      </w:r>
+      <w:proofErr w:type="spellStart"/>
       <w:proofErr w:type="gramStart"/>
       <w:r>
         <w:rPr>
           <w:lang w:val="en-GB"/>
         </w:rPr>
-        <w:t>root.owner</w:t>
-      </w:r>
+        <w:t>root.GetName</w:t>
+      </w:r>
+      <w:proofErr w:type="spellEnd"/>
       <w:proofErr w:type="gramEnd"/>
       <w:r>
         <w:rPr>
           <w:lang w:val="en-GB"/>
         </w:rPr>
-        <w:t>.</w:t>
-      </w:r>
-      <w:r>
-        <w:rPr>
-          <w:lang w:val="en-GB"/>
-        </w:rPr>
-        <w:t>Get</w:t>
-      </w:r>
-      <w:r>
-        <w:rPr>
-          <w:lang w:val="en-GB"/>
-        </w:rPr>
-        <w:t>NamePlural]</w:t>
-      </w:r>
-      <w:r>
-        <w:rPr>
-          <w:lang w:val="en-GB"/>
-        </w:rPr>
-        <w:t xml:space="preserve"> on [root.GetName]</w:t>
+        <w:t>]</w:t>
       </w:r>
       <w:r>
         <w:rPr>
@@ -2173,19 +2225,25 @@
         <w:rPr>
           <w:lang w:val="en-GB"/>
         </w:rPr>
-        <w:t>bomb was detonated in the middle of an area highly populated by [root.owner.</w:t>
-      </w:r>
-      <w:r>
-        <w:rPr>
-          <w:lang w:val="en-GB"/>
-        </w:rPr>
-        <w:t>Get</w:t>
-      </w:r>
-      <w:r>
-        <w:rPr>
-          <w:lang w:val="en-GB"/>
-        </w:rPr>
-        <w:t>NamePlural], causing untold numbers of casualties.</w:t>
+        <w:t>bomb was detonated in the middle of an area highly populated by [</w:t>
+      </w:r>
+      <w:r>
+        <w:rPr>
+          <w:lang w:val="en-GB"/>
+        </w:rPr>
+        <w:t>species1.Get</w:t>
+      </w:r>
+      <w:r>
+        <w:rPr>
+          <w:lang w:val="en-GB"/>
+        </w:rPr>
+        <w:t>NamePlural</w:t>
+      </w:r>
+      <w:r>
+        <w:rPr>
+          <w:lang w:val="en-GB"/>
+        </w:rPr>
+        <w:t>], causing untold numbers of casualties.</w:t>
       </w:r>
       <w:r>
         <w:rPr>
@@ -2193,31 +2251,23 @@
         </w:rPr>
         <w:t xml:space="preserve"> Surviving [</w:t>
       </w:r>
-      <w:proofErr w:type="gramStart"/>
-      <w:r>
-        <w:rPr>
-          <w:lang w:val="en-GB"/>
-        </w:rPr>
-        <w:t>root.owner</w:t>
-      </w:r>
-      <w:proofErr w:type="gramEnd"/>
-      <w:r>
-        <w:rPr>
-          <w:lang w:val="en-GB"/>
-        </w:rPr>
-        <w:t>.</w:t>
-      </w:r>
-      <w:r>
-        <w:rPr>
-          <w:lang w:val="en-GB"/>
-        </w:rPr>
-        <w:t>Get</w:t>
-      </w:r>
-      <w:r>
-        <w:rPr>
-          <w:lang w:val="en-GB"/>
-        </w:rPr>
-        <w:t>NamePlural] are urgently appealing for help against further terrorist strikes.</w:t>
+      <w:r>
+        <w:rPr>
+          <w:lang w:val="en-GB"/>
+        </w:rPr>
+        <w:t>species1.Get</w:t>
+      </w:r>
+      <w:r>
+        <w:rPr>
+          <w:lang w:val="en-GB"/>
+        </w:rPr>
+        <w:t>NamePlural</w:t>
+      </w:r>
+      <w:r>
+        <w:rPr>
+          <w:lang w:val="en-GB"/>
+        </w:rPr>
+        <w:t>] are urgently appealing for help against further terrorist strikes.</w:t>
       </w:r>
     </w:p>
     <w:p>
@@ -2313,6 +2363,7 @@
         </w:rPr>
         <w:t>Adj] Independence Front have struck on [</w:t>
       </w:r>
+      <w:proofErr w:type="spellStart"/>
       <w:proofErr w:type="gramStart"/>
       <w:r>
         <w:rPr>
@@ -2320,6 +2371,7 @@
         </w:rPr>
         <w:t>root.GetName</w:t>
       </w:r>
+      <w:proofErr w:type="spellEnd"/>
       <w:proofErr w:type="gramEnd"/>
       <w:r>
         <w:rPr>
@@ -2389,6 +2441,7 @@
         </w:rPr>
         <w:t>attack on our authorities on [</w:t>
       </w:r>
+      <w:proofErr w:type="spellStart"/>
       <w:proofErr w:type="gramStart"/>
       <w:r>
         <w:rPr>
@@ -2396,6 +2449,7 @@
         </w:rPr>
         <w:t>root.GetName</w:t>
       </w:r>
+      <w:proofErr w:type="spellEnd"/>
       <w:proofErr w:type="gramEnd"/>
       <w:r>
         <w:rPr>
@@ -2495,6 +2549,7 @@
         </w:rPr>
         <w:t>Massacres on [</w:t>
       </w:r>
+      <w:proofErr w:type="spellStart"/>
       <w:proofErr w:type="gramStart"/>
       <w:r>
         <w:rPr>
@@ -2502,6 +2557,7 @@
         </w:rPr>
         <w:t>root.GetName</w:t>
       </w:r>
+      <w:proofErr w:type="spellEnd"/>
       <w:proofErr w:type="gramEnd"/>
       <w:r>
         <w:rPr>
@@ -2525,6 +2581,7 @@
         </w:rPr>
         <w:t>The situation on [</w:t>
       </w:r>
+      <w:proofErr w:type="spellStart"/>
       <w:proofErr w:type="gramStart"/>
       <w:r>
         <w:rPr>
@@ -2532,6 +2589,7 @@
         </w:rPr>
         <w:t>root.GetName</w:t>
       </w:r>
+      <w:proofErr w:type="spellEnd"/>
       <w:proofErr w:type="gramEnd"/>
       <w:r>
         <w:rPr>
@@ -2539,31 +2597,23 @@
         </w:rPr>
         <w:t>] has escalated to the point that a genocide is imminent if we do not intervene immediately. Militias of [</w:t>
       </w:r>
-      <w:proofErr w:type="gramStart"/>
-      <w:r>
-        <w:rPr>
-          <w:lang w:val="en-GB"/>
-        </w:rPr>
-        <w:t>root.owner</w:t>
-      </w:r>
-      <w:proofErr w:type="gramEnd"/>
-      <w:r>
-        <w:rPr>
-          <w:lang w:val="en-GB"/>
-        </w:rPr>
-        <w:t>.</w:t>
-      </w:r>
-      <w:r>
-        <w:rPr>
-          <w:lang w:val="en-GB"/>
-        </w:rPr>
-        <w:t>Get</w:t>
-      </w:r>
-      <w:r>
-        <w:rPr>
-          <w:lang w:val="en-GB"/>
-        </w:rPr>
-        <w:t>NamePlural] and [species2.</w:t>
+      <w:r>
+        <w:rPr>
+          <w:lang w:val="en-GB"/>
+        </w:rPr>
+        <w:t>species1.Get</w:t>
+      </w:r>
+      <w:r>
+        <w:rPr>
+          <w:lang w:val="en-GB"/>
+        </w:rPr>
+        <w:t>NamePlural</w:t>
+      </w:r>
+      <w:r>
+        <w:rPr>
+          <w:lang w:val="en-GB"/>
+        </w:rPr>
+        <w:t>] and [species2.</w:t>
       </w:r>
       <w:r>
         <w:rPr>
@@ -2589,31 +2639,29 @@
         </w:rPr>
         <w:t>NamePlural] have the upper hand in the early exchanges, and have captured and razed one of the major [</w:t>
       </w:r>
-      <w:proofErr w:type="gramStart"/>
-      <w:r>
-        <w:rPr>
-          <w:lang w:val="en-GB"/>
-        </w:rPr>
-        <w:t>root.owner</w:t>
-      </w:r>
-      <w:proofErr w:type="gramEnd"/>
-      <w:r>
-        <w:rPr>
-          <w:lang w:val="en-GB"/>
-        </w:rPr>
-        <w:t>.</w:t>
-      </w:r>
-      <w:r>
-        <w:rPr>
-          <w:lang w:val="en-GB"/>
-        </w:rPr>
-        <w:t>Get</w:t>
-      </w:r>
-      <w:r>
-        <w:rPr>
-          <w:lang w:val="en-GB"/>
-        </w:rPr>
-        <w:t>Adj] planets, causing untold numbers of casualties.</w:t>
+      <w:r>
+        <w:rPr>
+          <w:lang w:val="en-GB"/>
+        </w:rPr>
+        <w:t>species1.GetAdj</w:t>
+      </w:r>
+      <w:r>
+        <w:rPr>
+          <w:lang w:val="en-GB"/>
+        </w:rPr>
+        <w:t xml:space="preserve">] </w:t>
+      </w:r>
+      <w:r>
+        <w:rPr>
+          <w:lang w:val="en-GB"/>
+        </w:rPr>
+        <w:t>cities</w:t>
+      </w:r>
+      <w:r>
+        <w:rPr>
+          <w:lang w:val="en-GB"/>
+        </w:rPr>
+        <w:t>, causing untold numbers of casualties.</w:t>
       </w:r>
     </w:p>
     <w:p>
@@ -2648,76 +2696,78 @@
         </w:rPr>
         <w:t>The leader of the [</w:t>
       </w:r>
+      <w:r>
+        <w:rPr>
+          <w:lang w:val="en-GB"/>
+        </w:rPr>
+        <w:t>species1.GetAdj</w:t>
+      </w:r>
+      <w:r>
+        <w:rPr>
+          <w:lang w:val="en-GB"/>
+        </w:rPr>
+        <w:t xml:space="preserve">] militia has asked for government support - and no consequences later - for his soldiers’ reprisals, promising that he will be able to secure revenge and </w:t>
+      </w:r>
+      <w:r>
+        <w:rPr>
+          <w:lang w:val="en-GB"/>
+        </w:rPr>
+        <w:t>cleanse the planet of [species2.</w:t>
+      </w:r>
+      <w:r>
+        <w:rPr>
+          <w:lang w:val="en-GB"/>
+        </w:rPr>
+        <w:t>Get</w:t>
+      </w:r>
+      <w:r>
+        <w:rPr>
+          <w:lang w:val="en-GB"/>
+        </w:rPr>
+        <w:t>NamePlural]. How should we respond?</w:t>
+      </w:r>
+    </w:p>
+    <w:p>
+      <w:pPr>
+        <w:rPr>
+          <w:lang w:val="en-GB"/>
+        </w:rPr>
+      </w:pPr>
+      <w:r>
+        <w:rPr>
+          <w:lang w:val="en-GB"/>
+        </w:rPr>
+        <w:t>A: You will close your eyes. (All pops of the other species are killed, -&gt; To the accursed [</w:t>
+      </w:r>
+      <w:proofErr w:type="spellStart"/>
       <w:proofErr w:type="gramStart"/>
       <w:r>
         <w:rPr>
           <w:lang w:val="en-GB"/>
         </w:rPr>
-        <w:t>root.owner</w:t>
-      </w:r>
+        <w:t>root.GetRulerTitle</w:t>
+      </w:r>
+      <w:proofErr w:type="spellEnd"/>
       <w:proofErr w:type="gramEnd"/>
       <w:r>
         <w:rPr>
           <w:lang w:val="en-GB"/>
         </w:rPr>
-        <w:t>.</w:t>
-      </w:r>
-      <w:r>
-        <w:rPr>
-          <w:lang w:val="en-GB"/>
-        </w:rPr>
-        <w:t>Get</w:t>
-      </w:r>
-      <w:r>
-        <w:rPr>
-          <w:lang w:val="en-GB"/>
-        </w:rPr>
-        <w:t xml:space="preserve">Adj] militia has asked for government support - and no consequences later - for his soldiers’ reprisals, promising that he will be able to secure revenge and </w:t>
-      </w:r>
-      <w:r>
-        <w:rPr>
-          <w:lang w:val="en-GB"/>
-        </w:rPr>
-        <w:t>cleanse the planet of [species2.</w:t>
-      </w:r>
-      <w:r>
-        <w:rPr>
-          <w:lang w:val="en-GB"/>
-        </w:rPr>
-        <w:t>Get</w:t>
-      </w:r>
-      <w:r>
-        <w:rPr>
-          <w:lang w:val="en-GB"/>
-        </w:rPr>
-        <w:t>NamePlural]. How should we respond?</w:t>
-      </w:r>
-    </w:p>
-    <w:p>
-      <w:pPr>
-        <w:rPr>
-          <w:lang w:val="en-GB"/>
-        </w:rPr>
-      </w:pPr>
-      <w:r>
-        <w:rPr>
-          <w:lang w:val="en-GB"/>
-        </w:rPr>
-        <w:t>A: You will close your eyes. (All pops of the other species are killed, -&gt; To the accursed [</w:t>
-      </w:r>
-      <w:proofErr w:type="gramStart"/>
-      <w:r>
-        <w:rPr>
-          <w:lang w:val="en-GB"/>
-        </w:rPr>
-        <w:t>root.GetRulerTitle</w:t>
-      </w:r>
-      <w:proofErr w:type="gramEnd"/>
-      <w:r>
-        <w:rPr>
-          <w:lang w:val="en-GB"/>
-        </w:rPr>
-        <w:t>] [root.GetRulerName] (same event chain (assuming there are others in the empire)) )</w:t>
+        <w:t>] [</w:t>
+      </w:r>
+      <w:proofErr w:type="spellStart"/>
+      <w:r>
+        <w:rPr>
+          <w:lang w:val="en-GB"/>
+        </w:rPr>
+        <w:t>root.GetRulerName</w:t>
+      </w:r>
+      <w:proofErr w:type="spellEnd"/>
+      <w:r>
+        <w:rPr>
+          <w:lang w:val="en-GB"/>
+        </w:rPr>
+        <w:t>] (same event chain (assuming there are others in the empire)) )</w:t>
       </w:r>
     </w:p>
     <w:p>
@@ -2783,6 +2833,7 @@
         </w:rPr>
         <w:t>The population on [</w:t>
       </w:r>
+      <w:proofErr w:type="spellStart"/>
       <w:proofErr w:type="gramStart"/>
       <w:r>
         <w:rPr>
@@ -2790,12 +2841,41 @@
         </w:rPr>
         <w:t>root.GetName</w:t>
       </w:r>
+      <w:proofErr w:type="spellEnd"/>
       <w:proofErr w:type="gramEnd"/>
       <w:r>
         <w:rPr>
           <w:lang w:val="en-GB"/>
         </w:rPr>
-        <w:t xml:space="preserve">] has avidly followed events on [from.GetName], and the public discourse on the planet has begun to mirror that on [from.GetName]. Although incidents haven’t escalated significantly so far, </w:t>
+        <w:t>] has avidly followed events on [</w:t>
+      </w:r>
+      <w:proofErr w:type="spellStart"/>
+      <w:r>
+        <w:rPr>
+          <w:lang w:val="en-GB"/>
+        </w:rPr>
+        <w:t>from.GetName</w:t>
+      </w:r>
+      <w:proofErr w:type="spellEnd"/>
+      <w:r>
+        <w:rPr>
+          <w:lang w:val="en-GB"/>
+        </w:rPr>
+        <w:t>], and the public discourse on the planet has begun to mirror that on [</w:t>
+      </w:r>
+      <w:proofErr w:type="spellStart"/>
+      <w:r>
+        <w:rPr>
+          <w:lang w:val="en-GB"/>
+        </w:rPr>
+        <w:t>from.GetName</w:t>
+      </w:r>
+      <w:proofErr w:type="spellEnd"/>
+      <w:r>
+        <w:rPr>
+          <w:lang w:val="en-GB"/>
+        </w:rPr>
+        <w:t xml:space="preserve">]. Although incidents haven’t escalated significantly so far, </w:t>
       </w:r>
       <w:r>
         <w:rPr>
@@ -2857,33 +2937,29 @@
         </w:rPr>
         <w:t>NamePlural] and the [</w:t>
       </w:r>
-      <w:proofErr w:type="gramStart"/>
-      <w:r>
-        <w:rPr>
-          <w:lang w:val="en-GB"/>
-        </w:rPr>
-        <w:t>root.</w:t>
-      </w:r>
-      <w:proofErr w:type="gramEnd"/>
-      <w:r>
-        <w:rPr>
-          <w:lang w:val="en-GB"/>
-        </w:rPr>
-        <w:t>Get</w:t>
-      </w:r>
-      <w:proofErr w:type="gramStart"/>
-      <w:r>
-        <w:rPr>
-          <w:lang w:val="en-GB"/>
-        </w:rPr>
-        <w:t>NamePlural</w:t>
-      </w:r>
-      <w:proofErr w:type="gramEnd"/>
-      <w:r>
-        <w:rPr>
-          <w:lang w:val="en-GB"/>
-        </w:rPr>
-        <w:t>] have spread, and now dominate the discourse everywhere that the two populations come into contact.</w:t>
+      <w:r>
+        <w:rPr>
+          <w:lang w:val="en-GB"/>
+        </w:rPr>
+        <w:t>species1</w:t>
+      </w:r>
+      <w:r>
+        <w:rPr>
+          <w:lang w:val="en-GB"/>
+        </w:rPr>
+        <w:t>.</w:t>
+      </w:r>
+      <w:r>
+        <w:rPr>
+          <w:lang w:val="en-GB"/>
+        </w:rPr>
+        <w:t>Get</w:t>
+      </w:r>
+      <w:r>
+        <w:rPr>
+          <w:lang w:val="en-GB"/>
+        </w:rPr>
+        <w:t>NamePlural] have spread, and now dominate the discourse everywhere that the two populations come into contact.</w:t>
       </w:r>
       <w:r>
         <w:rPr>
@@ -2903,33 +2979,29 @@
         </w:rPr>
         <w:t>NamePlural] and the [</w:t>
       </w:r>
-      <w:proofErr w:type="gramStart"/>
-      <w:r>
-        <w:rPr>
-          <w:lang w:val="en-GB"/>
-        </w:rPr>
-        <w:t>root.</w:t>
-      </w:r>
-      <w:proofErr w:type="gramEnd"/>
-      <w:r>
-        <w:rPr>
-          <w:lang w:val="en-GB"/>
-        </w:rPr>
-        <w:t>Get</w:t>
-      </w:r>
-      <w:proofErr w:type="gramStart"/>
-      <w:r>
-        <w:rPr>
-          <w:lang w:val="en-GB"/>
-        </w:rPr>
-        <w:t>NamePlural</w:t>
-      </w:r>
-      <w:proofErr w:type="gramEnd"/>
-      <w:r>
-        <w:rPr>
-          <w:lang w:val="en-GB"/>
-        </w:rPr>
-        <w:t xml:space="preserve">] are held apart so that violent clashes are avoided. </w:t>
+      <w:r>
+        <w:rPr>
+          <w:lang w:val="en-GB"/>
+        </w:rPr>
+        <w:t>species1</w:t>
+      </w:r>
+      <w:r>
+        <w:rPr>
+          <w:lang w:val="en-GB"/>
+        </w:rPr>
+        <w:t>.</w:t>
+      </w:r>
+      <w:r>
+        <w:rPr>
+          <w:lang w:val="en-GB"/>
+        </w:rPr>
+        <w:t>Get</w:t>
+      </w:r>
+      <w:r>
+        <w:rPr>
+          <w:lang w:val="en-GB"/>
+        </w:rPr>
+        <w:t xml:space="preserve">NamePlural] are held apart so that violent clashes are avoided. </w:t>
       </w:r>
     </w:p>
     <w:p>
@@ -3093,6 +3165,7 @@
         </w:rPr>
         <w:t>[</w:t>
       </w:r>
+      <w:proofErr w:type="spellStart"/>
       <w:proofErr w:type="gramStart"/>
       <w:r>
         <w:rPr>
@@ -3100,6 +3173,7 @@
         </w:rPr>
         <w:t>root.GetName</w:t>
       </w:r>
+      <w:proofErr w:type="spellEnd"/>
       <w:proofErr w:type="gramEnd"/>
       <w:r>
         <w:rPr>
@@ -3334,7 +3408,14 @@
         <w:rPr>
           <w:lang w:val="en-GB"/>
         </w:rPr>
-        <w:t>\n\n</w:t>
+        <w:t>\n\</w:t>
+      </w:r>
+      <w:proofErr w:type="spellStart"/>
+      <w:r>
+        <w:rPr>
+          <w:lang w:val="en-GB"/>
+        </w:rPr>
+        <w:t>n</w:t>
       </w:r>
       <w:r>
         <w:rPr>
@@ -3342,6 +3423,7 @@
         </w:rPr>
         <w:t>What</w:t>
       </w:r>
+      <w:proofErr w:type="spellEnd"/>
       <w:proofErr w:type="gramEnd"/>
       <w:r>
         <w:rPr>
@@ -3530,6 +3612,7 @@
         </w:rPr>
         <w:t xml:space="preserve"> of them deserve a place in the [</w:t>
       </w:r>
+      <w:proofErr w:type="spellStart"/>
       <w:proofErr w:type="gramStart"/>
       <w:r>
         <w:rPr>
@@ -3542,7 +3625,14 @@
         <w:rPr>
           <w:lang w:val="en-GB"/>
         </w:rPr>
-        <w:t>.GetName]</w:t>
+        <w:t>.GetName</w:t>
+      </w:r>
+      <w:proofErr w:type="spellEnd"/>
+      <w:r>
+        <w:rPr>
+          <w:lang w:val="en-GB"/>
+        </w:rPr>
+        <w:t>]</w:t>
       </w:r>
       <w:r>
         <w:rPr>
@@ -3594,6 +3684,7 @@
         </w:rPr>
         <w:t>Negotiations break down on [</w:t>
       </w:r>
+      <w:proofErr w:type="spellStart"/>
       <w:proofErr w:type="gramStart"/>
       <w:r>
         <w:rPr>
@@ -3601,6 +3692,7 @@
         </w:rPr>
         <w:t>root.GetName</w:t>
       </w:r>
+      <w:proofErr w:type="spellEnd"/>
       <w:proofErr w:type="gramEnd"/>
       <w:r>
         <w:rPr>
@@ -3693,6 +3785,7 @@
         </w:rPr>
         <w:t xml:space="preserve"> have broken down on [</w:t>
       </w:r>
+      <w:proofErr w:type="spellStart"/>
       <w:proofErr w:type="gramStart"/>
       <w:r>
         <w:rPr>
@@ -3700,6 +3793,7 @@
         </w:rPr>
         <w:t>root.GetName</w:t>
       </w:r>
+      <w:proofErr w:type="spellEnd"/>
       <w:proofErr w:type="gramEnd"/>
       <w:r>
         <w:rPr>
@@ -3731,6 +3825,7 @@
         </w:rPr>
         <w:t>A Solution to Tensions on [</w:t>
       </w:r>
+      <w:proofErr w:type="spellStart"/>
       <w:proofErr w:type="gramStart"/>
       <w:r>
         <w:rPr>
@@ -3738,6 +3833,7 @@
         </w:rPr>
         <w:t>root.GetName</w:t>
       </w:r>
+      <w:proofErr w:type="spellEnd"/>
       <w:proofErr w:type="gramEnd"/>
       <w:r>
         <w:rPr>
@@ -3830,64 +3926,80 @@
         </w:rPr>
         <w:t xml:space="preserve"> have allowed the two species to find common ground. Indeed, they are now in agreement that they can easily ensure that peace is restored, if given the backing of the [</w:t>
       </w:r>
+      <w:r>
+        <w:rPr>
+          <w:lang w:val="en-GB"/>
+        </w:rPr>
+        <w:t>species1.GetAdj</w:t>
+      </w:r>
+      <w:r>
+        <w:rPr>
+          <w:lang w:val="en-GB"/>
+        </w:rPr>
+        <w:t>] government.</w:t>
+      </w:r>
+      <w:r>
+        <w:rPr>
+          <w:lang w:val="en-GB"/>
+        </w:rPr>
+        <w:t xml:space="preserve"> Suspiciously, it seems that this backing will involve a large “development package”, apparently to ensure that the planet is sufficiently prosperous that tensions do not re-emerge.</w:t>
+      </w:r>
+    </w:p>
+    <w:p>
+      <w:pPr>
+        <w:rPr>
+          <w:lang w:val="en-GB"/>
+        </w:rPr>
+      </w:pPr>
+      <w:r>
+        <w:rPr>
+          <w:lang w:val="en-GB"/>
+        </w:rPr>
+        <w:t>-They will have our support (planet loses “tension” modifier, gets “development package” i.e. -30% income +10% happiness for 10 years).</w:t>
+      </w:r>
+    </w:p>
+    <w:p>
+      <w:pPr>
+        <w:rPr>
+          <w:lang w:val="en-GB"/>
+        </w:rPr>
+      </w:pPr>
+      <w:r>
+        <w:rPr>
+          <w:lang w:val="en-GB"/>
+        </w:rPr>
+        <w:t>-The impudence! (Tooltip: The peace on [</w:t>
+      </w:r>
+      <w:proofErr w:type="spellStart"/>
       <w:proofErr w:type="gramStart"/>
       <w:r>
         <w:rPr>
           <w:lang w:val="en-GB"/>
         </w:rPr>
-        <w:t>root.owner</w:t>
-      </w:r>
+        <w:t>root.GetName</w:t>
+      </w:r>
+      <w:proofErr w:type="spellEnd"/>
       <w:proofErr w:type="gramEnd"/>
       <w:r>
         <w:rPr>
           <w:lang w:val="en-GB"/>
         </w:rPr>
-        <w:t>.</w:t>
-      </w:r>
-      <w:r>
-        <w:rPr>
-          <w:lang w:val="en-GB"/>
-        </w:rPr>
-        <w:t>Get</w:t>
-      </w:r>
-      <w:r>
-        <w:rPr>
-          <w:lang w:val="en-GB"/>
-        </w:rPr>
-        <w:t>Adj] government.</w:t>
-      </w:r>
-      <w:r>
-        <w:rPr>
-          <w:lang w:val="en-GB"/>
-        </w:rPr>
-        <w:t xml:space="preserve"> Suspiciously, it seems that this backing will involve a large “development package”, apparently to ensure that the planet is sufficiently prosperous that tensions do not re-emerge.</w:t>
-      </w:r>
-    </w:p>
-    <w:p>
-      <w:pPr>
-        <w:rPr>
-          <w:lang w:val="en-GB"/>
-        </w:rPr>
-      </w:pPr>
-      <w:r>
-        <w:rPr>
-          <w:lang w:val="en-GB"/>
-        </w:rPr>
-        <w:t>-They will have our support (planet loses “tension” modifier, gets “development package” i.e. -30% income +10% happiness for 10 years).</w:t>
-      </w:r>
-    </w:p>
-    <w:p>
-      <w:pPr>
-        <w:rPr>
-          <w:lang w:val="en-GB"/>
-        </w:rPr>
-      </w:pPr>
-      <w:r>
-        <w:rPr>
-          <w:lang w:val="en-GB"/>
-        </w:rPr>
-        <w:t>-The impudence! (Tooltip: The peace on [</w:t>
-      </w:r>
+        <w:t>] may break down again)</w:t>
+      </w:r>
+    </w:p>
+    <w:p>
+      <w:pPr>
+        <w:rPr>
+          <w:lang w:val="en-GB"/>
+        </w:rPr>
+      </w:pPr>
+      <w:r>
+        <w:rPr>
+          <w:lang w:val="en-GB"/>
+        </w:rPr>
+        <w:t>A) Peace breaks down on [</w:t>
+      </w:r>
+      <w:proofErr w:type="spellStart"/>
       <w:proofErr w:type="gramStart"/>
       <w:r>
         <w:rPr>
@@ -3895,26 +4007,28 @@
         </w:rPr>
         <w:t>root.GetName</w:t>
       </w:r>
+      <w:proofErr w:type="spellEnd"/>
       <w:proofErr w:type="gramEnd"/>
       <w:r>
         <w:rPr>
           <w:lang w:val="en-GB"/>
         </w:rPr>
-        <w:t>] may break down again)</w:t>
-      </w:r>
-    </w:p>
-    <w:p>
-      <w:pPr>
-        <w:rPr>
-          <w:lang w:val="en-GB"/>
-        </w:rPr>
-      </w:pPr>
-      <w:r>
-        <w:rPr>
-          <w:lang w:val="en-GB"/>
-        </w:rPr>
-        <w:t>A) Peace breaks down on [</w:t>
-      </w:r>
+        <w:t>]</w:t>
+      </w:r>
+    </w:p>
+    <w:p>
+      <w:pPr>
+        <w:rPr>
+          <w:lang w:val="en-GB"/>
+        </w:rPr>
+      </w:pPr>
+      <w:r>
+        <w:rPr>
+          <w:lang w:val="en-GB"/>
+        </w:rPr>
+        <w:t>The uneasy ceasefire has broken down on [</w:t>
+      </w:r>
+      <w:proofErr w:type="spellStart"/>
       <w:proofErr w:type="gramStart"/>
       <w:r>
         <w:rPr>
@@ -3922,11 +4036,41 @@
         </w:rPr>
         <w:t>root.GetName</w:t>
       </w:r>
+      <w:proofErr w:type="spellEnd"/>
       <w:proofErr w:type="gramEnd"/>
       <w:r>
         <w:rPr>
           <w:lang w:val="en-GB"/>
         </w:rPr>
+        <w:t>]. We have had to deploy the troops and enact martial law to restore peace. (Get martial law modifier, keep the tensions modifier)</w:t>
+      </w:r>
+    </w:p>
+    <w:p>
+      <w:pPr>
+        <w:rPr>
+          <w:lang w:val="en-GB"/>
+        </w:rPr>
+      </w:pPr>
+      <w:r>
+        <w:rPr>
+          <w:lang w:val="en-GB"/>
+        </w:rPr>
+        <w:t>B – Peace holds on [</w:t>
+      </w:r>
+      <w:proofErr w:type="spellStart"/>
+      <w:proofErr w:type="gramStart"/>
+      <w:r>
+        <w:rPr>
+          <w:lang w:val="en-GB"/>
+        </w:rPr>
+        <w:t>root.GetName</w:t>
+      </w:r>
+      <w:proofErr w:type="spellEnd"/>
+      <w:proofErr w:type="gramEnd"/>
+      <w:r>
+        <w:rPr>
+          <w:lang w:val="en-GB"/>
+        </w:rPr>
         <w:t>]</w:t>
       </w:r>
     </w:p>
@@ -3940,8 +4084,81 @@
         <w:rPr>
           <w:lang w:val="en-GB"/>
         </w:rPr>
-        <w:t>The uneasy ceasefire has broken down on [</w:t>
-      </w:r>
+        <w:t xml:space="preserve">Despite the failure of the </w:t>
+      </w:r>
+      <w:r>
+        <w:rPr>
+          <w:lang w:val="en-GB"/>
+        </w:rPr>
+        <w:t>[</w:t>
+      </w:r>
+      <w:r>
+        <w:rPr>
+          <w:lang w:val="en-GB"/>
+        </w:rPr>
+        <w:t>species1.</w:t>
+      </w:r>
+      <w:r>
+        <w:rPr>
+          <w:lang w:val="en-GB"/>
+        </w:rPr>
+        <w:t>Get</w:t>
+      </w:r>
+      <w:r>
+        <w:rPr>
+          <w:lang w:val="en-GB"/>
+        </w:rPr>
+        <w:t>NamePlural</w:t>
+      </w:r>
+      <w:r>
+        <w:rPr>
+          <w:lang w:val="en-GB"/>
+        </w:rPr>
+        <w:t xml:space="preserve">] </w:t>
+      </w:r>
+      <w:r>
+        <w:rPr>
+          <w:lang w:val="en-GB"/>
+        </w:rPr>
+        <w:t xml:space="preserve">and the </w:t>
+      </w:r>
+      <w:r>
+        <w:rPr>
+          <w:lang w:val="en-GB"/>
+        </w:rPr>
+        <w:t>[</w:t>
+      </w:r>
+      <w:r>
+        <w:rPr>
+          <w:lang w:val="en-GB"/>
+        </w:rPr>
+        <w:t>species2.</w:t>
+      </w:r>
+      <w:r>
+        <w:rPr>
+          <w:lang w:val="en-GB"/>
+        </w:rPr>
+        <w:t>Get</w:t>
+      </w:r>
+      <w:r>
+        <w:rPr>
+          <w:lang w:val="en-GB"/>
+        </w:rPr>
+        <w:t>NamePlural</w:t>
+      </w:r>
+      <w:r>
+        <w:rPr>
+          <w:lang w:val="en-GB"/>
+        </w:rPr>
+        <w:t>]</w:t>
+      </w:r>
+      <w:r>
+        <w:rPr>
+          <w:lang w:val="en-GB"/>
+        </w:rPr>
+        <w:t xml:space="preserve"> to extort government funds, the uneasy peace between the species on [</w:t>
+      </w:r>
+      <w:proofErr w:type="spellStart"/>
       <w:proofErr w:type="gramStart"/>
       <w:r>
         <w:rPr>
@@ -3949,184 +4166,89 @@
         </w:rPr>
         <w:t>root.GetName</w:t>
       </w:r>
+      <w:proofErr w:type="spellEnd"/>
       <w:proofErr w:type="gramEnd"/>
       <w:r>
         <w:rPr>
           <w:lang w:val="en-GB"/>
         </w:rPr>
-        <w:t>]. We have had to deploy the troops and enact martial law to restore peace. (Get martial law modifier, keep the tensions modifier)</w:t>
-      </w:r>
-    </w:p>
-    <w:p>
-      <w:pPr>
-        <w:rPr>
-          <w:lang w:val="en-GB"/>
-        </w:rPr>
-      </w:pPr>
-      <w:r>
-        <w:rPr>
-          <w:lang w:val="en-GB"/>
-        </w:rPr>
-        <w:t>B – Peace holds on [</w:t>
-      </w:r>
+        <w:t>] has held.</w:t>
+      </w:r>
+    </w:p>
+    <w:p>
+      <w:pPr>
+        <w:rPr>
+          <w:lang w:val="en-GB"/>
+        </w:rPr>
+      </w:pPr>
+    </w:p>
+    <w:p>
+      <w:pPr>
+        <w:rPr>
+          <w:lang w:val="en-GB"/>
+        </w:rPr>
+      </w:pPr>
+    </w:p>
+    <w:p>
+      <w:pPr>
+        <w:rPr>
+          <w:lang w:val="en-GB"/>
+        </w:rPr>
+      </w:pPr>
+      <w:r>
+        <w:rPr>
+          <w:lang w:val="en-GB"/>
+        </w:rPr>
+        <w:t>Last option:</w:t>
+      </w:r>
+      <w:r>
+        <w:rPr>
+          <w:lang w:val="en-GB"/>
+        </w:rPr>
+        <w:t xml:space="preserve"> </w:t>
+      </w:r>
+    </w:p>
+    <w:p>
+      <w:pPr>
+        <w:rPr>
+          <w:lang w:val="en-GB"/>
+        </w:rPr>
+      </w:pPr>
+      <w:r>
+        <w:rPr>
+          <w:lang w:val="en-GB"/>
+        </w:rPr>
+        <w:t>To the accursed [</w:t>
+      </w:r>
+      <w:proofErr w:type="spellStart"/>
       <w:proofErr w:type="gramStart"/>
       <w:r>
         <w:rPr>
           <w:lang w:val="en-GB"/>
         </w:rPr>
-        <w:t>root.GetName</w:t>
-      </w:r>
+        <w:t>root.GetRulerTitle</w:t>
+      </w:r>
+      <w:proofErr w:type="spellEnd"/>
       <w:proofErr w:type="gramEnd"/>
       <w:r>
         <w:rPr>
           <w:lang w:val="en-GB"/>
         </w:rPr>
-        <w:t>]</w:t>
-      </w:r>
-    </w:p>
-    <w:p>
-      <w:pPr>
-        <w:rPr>
-          <w:lang w:val="en-GB"/>
-        </w:rPr>
-      </w:pPr>
-      <w:r>
-        <w:rPr>
-          <w:lang w:val="en-GB"/>
-        </w:rPr>
-        <w:t xml:space="preserve">Despite the failure of the </w:t>
-      </w:r>
-      <w:r>
-        <w:rPr>
-          <w:lang w:val="en-GB"/>
-        </w:rPr>
-        <w:t>[</w:t>
-      </w:r>
-      <w:r>
-        <w:rPr>
-          <w:lang w:val="en-GB"/>
-        </w:rPr>
-        <w:t>species1.</w:t>
-      </w:r>
-      <w:r>
-        <w:rPr>
-          <w:lang w:val="en-GB"/>
-        </w:rPr>
-        <w:t>Get</w:t>
-      </w:r>
-      <w:r>
-        <w:rPr>
-          <w:lang w:val="en-GB"/>
-        </w:rPr>
-        <w:t>NamePlural</w:t>
-      </w:r>
-      <w:r>
-        <w:rPr>
-          <w:lang w:val="en-GB"/>
-        </w:rPr>
-        <w:t xml:space="preserve">] </w:t>
-      </w:r>
-      <w:r>
-        <w:rPr>
-          <w:lang w:val="en-GB"/>
-        </w:rPr>
-        <w:t xml:space="preserve">and the </w:t>
-      </w:r>
-      <w:r>
-        <w:rPr>
-          <w:lang w:val="en-GB"/>
-        </w:rPr>
-        <w:t>[</w:t>
-      </w:r>
-      <w:r>
-        <w:rPr>
-          <w:lang w:val="en-GB"/>
-        </w:rPr>
-        <w:t>species2.</w:t>
-      </w:r>
-      <w:r>
-        <w:rPr>
-          <w:lang w:val="en-GB"/>
-        </w:rPr>
-        <w:t>Get</w:t>
-      </w:r>
-      <w:r>
-        <w:rPr>
-          <w:lang w:val="en-GB"/>
-        </w:rPr>
-        <w:t>NamePlural</w:t>
-      </w:r>
-      <w:r>
-        <w:rPr>
-          <w:lang w:val="en-GB"/>
-        </w:rPr>
-        <w:t>]</w:t>
-      </w:r>
-      <w:r>
-        <w:rPr>
-          <w:lang w:val="en-GB"/>
-        </w:rPr>
-        <w:t xml:space="preserve"> to extort government funds, the uneasy peace between the species on [root.GetName] has held.</w:t>
-      </w:r>
-    </w:p>
-    <w:p>
-      <w:pPr>
-        <w:rPr>
-          <w:lang w:val="en-GB"/>
-        </w:rPr>
-      </w:pPr>
-    </w:p>
-    <w:p>
-      <w:pPr>
-        <w:rPr>
-          <w:lang w:val="en-GB"/>
-        </w:rPr>
-      </w:pPr>
-    </w:p>
-    <w:p>
-      <w:pPr>
-        <w:rPr>
-          <w:lang w:val="en-GB"/>
-        </w:rPr>
-      </w:pPr>
-      <w:r>
-        <w:rPr>
-          <w:lang w:val="en-GB"/>
-        </w:rPr>
-        <w:t>Last option:</w:t>
-      </w:r>
-      <w:r>
-        <w:rPr>
-          <w:lang w:val="en-GB"/>
-        </w:rPr>
-        <w:t xml:space="preserve"> </w:t>
-      </w:r>
-    </w:p>
-    <w:p>
-      <w:pPr>
-        <w:rPr>
-          <w:lang w:val="en-GB"/>
-        </w:rPr>
-      </w:pPr>
-      <w:r>
-        <w:rPr>
-          <w:lang w:val="en-GB"/>
-        </w:rPr>
-        <w:t>To the accursed [</w:t>
-      </w:r>
-      <w:proofErr w:type="gramStart"/>
-      <w:r>
-        <w:rPr>
-          <w:lang w:val="en-GB"/>
-        </w:rPr>
-        <w:t>root.GetRulerTitle</w:t>
-      </w:r>
-      <w:proofErr w:type="gramEnd"/>
-      <w:r>
-        <w:rPr>
-          <w:lang w:val="en-GB"/>
-        </w:rPr>
-        <w:t>] [root.GetRulerName],</w:t>
+        <w:t>] [</w:t>
+      </w:r>
+      <w:proofErr w:type="spellStart"/>
+      <w:r>
+        <w:rPr>
+          <w:lang w:val="en-GB"/>
+        </w:rPr>
+        <w:t>root.GetRulerName</w:t>
+      </w:r>
+      <w:proofErr w:type="spellEnd"/>
+      <w:r>
+        <w:rPr>
+          <w:lang w:val="en-GB"/>
+        </w:rPr>
+        <w:t>],</w:t>
       </w:r>
     </w:p>
     <w:p>
@@ -4145,53 +4267,51 @@
         <w:lastRenderedPageBreak/>
         <w:t>Until recently, we, the signatories of this letter, were at odds. However, your response has led us to realise that we have a bigger common enemy - the [</w:t>
       </w:r>
+      <w:r>
+        <w:rPr>
+          <w:lang w:val="en-GB"/>
+        </w:rPr>
+        <w:t>species1</w:t>
+      </w:r>
+      <w:r>
+        <w:rPr>
+          <w:lang w:val="en-GB"/>
+        </w:rPr>
+        <w:t>.</w:t>
+      </w:r>
+      <w:r>
+        <w:rPr>
+          <w:lang w:val="en-GB"/>
+        </w:rPr>
+        <w:t>Get</w:t>
+      </w:r>
+      <w:r>
+        <w:rPr>
+          <w:lang w:val="en-GB"/>
+        </w:rPr>
+        <w:t xml:space="preserve">NamePlural]. We have resolved our differences, and will now </w:t>
+      </w:r>
+      <w:r>
+        <w:rPr>
+          <w:lang w:val="en-GB"/>
+        </w:rPr>
+        <w:t xml:space="preserve">act together to create a harmonious state - outside of the </w:t>
+      </w:r>
+      <w:r>
+        <w:rPr>
+          <w:lang w:val="en-GB"/>
+        </w:rPr>
+        <w:t>[</w:t>
+      </w:r>
+      <w:proofErr w:type="spellStart"/>
       <w:proofErr w:type="gramStart"/>
       <w:r>
         <w:rPr>
           <w:lang w:val="en-GB"/>
         </w:rPr>
-        <w:t>root.</w:t>
-      </w:r>
-      <w:proofErr w:type="gramEnd"/>
-      <w:r>
-        <w:rPr>
-          <w:lang w:val="en-GB"/>
-        </w:rPr>
-        <w:t>Get</w:t>
-      </w:r>
-      <w:proofErr w:type="gramStart"/>
-      <w:r>
-        <w:rPr>
-          <w:lang w:val="en-GB"/>
-        </w:rPr>
-        <w:t>NamePlural</w:t>
-      </w:r>
-      <w:proofErr w:type="gramEnd"/>
-      <w:r>
-        <w:rPr>
-          <w:lang w:val="en-GB"/>
-        </w:rPr>
-        <w:t xml:space="preserve">]. We have resolved our differences, and will now </w:t>
-      </w:r>
-      <w:r>
-        <w:rPr>
-          <w:lang w:val="en-GB"/>
-        </w:rPr>
-        <w:t xml:space="preserve">act together to create a harmonious state - outside of the </w:t>
-      </w:r>
-      <w:r>
-        <w:rPr>
-          <w:lang w:val="en-GB"/>
-        </w:rPr>
-        <w:t>[</w:t>
-      </w:r>
-      <w:proofErr w:type="gramStart"/>
-      <w:r>
-        <w:rPr>
-          <w:lang w:val="en-GB"/>
-        </w:rPr>
         <w:t>root.GetName</w:t>
       </w:r>
+      <w:proofErr w:type="spellEnd"/>
       <w:proofErr w:type="gramEnd"/>
       <w:r>
         <w:rPr>
@@ -4229,7 +4349,14 @@
         <w:rPr>
           <w:lang w:val="en-GB"/>
         </w:rPr>
-        <w:t>[annoyed_</w:t>
+        <w:t>[</w:t>
+      </w:r>
+      <w:proofErr w:type="spellStart"/>
+      <w:r>
+        <w:rPr>
+          <w:lang w:val="en-GB"/>
+        </w:rPr>
+        <w:t>annoyed_</w:t>
       </w:r>
       <w:proofErr w:type="gramStart"/>
       <w:r>
@@ -4238,6 +4365,7 @@
         </w:rPr>
         <w:t>xeno.GetName</w:t>
       </w:r>
+      <w:proofErr w:type="spellEnd"/>
       <w:proofErr w:type="gramEnd"/>
       <w:r>
         <w:rPr>
@@ -4523,7 +4651,21 @@
         <w:rPr>
           <w:lang w:val="en-GB"/>
         </w:rPr>
-        <w:t xml:space="preserve">Independence Front has struck on [root.GetName]. </w:t>
+        <w:t>Independence Front has struck on [</w:t>
+      </w:r>
+      <w:proofErr w:type="spellStart"/>
+      <w:r>
+        <w:rPr>
+          <w:lang w:val="en-GB"/>
+        </w:rPr>
+        <w:t>root.GetName</w:t>
+      </w:r>
+      <w:proofErr w:type="spellEnd"/>
+      <w:r>
+        <w:rPr>
+          <w:lang w:val="en-GB"/>
+        </w:rPr>
+        <w:t xml:space="preserve">]. </w:t>
       </w:r>
       <w:r>
         <w:rPr>
@@ -4537,43 +4679,35 @@
         </w:rPr>
         <w:t>ilitiamen fell upon [</w:t>
       </w:r>
-      <w:proofErr w:type="gramStart"/>
-      <w:r>
-        <w:rPr>
-          <w:lang w:val="en-GB"/>
-        </w:rPr>
-        <w:t>root.owner</w:t>
-      </w:r>
-      <w:proofErr w:type="gramEnd"/>
-      <w:r>
-        <w:rPr>
-          <w:lang w:val="en-GB"/>
-        </w:rPr>
-        <w:t>.</w:t>
-      </w:r>
-      <w:r>
-        <w:rPr>
-          <w:lang w:val="en-GB"/>
-        </w:rPr>
-        <w:t>Get</w:t>
-      </w:r>
-      <w:r>
-        <w:rPr>
-          <w:lang w:val="en-GB"/>
-        </w:rPr>
-        <w:t>Adj] communities without warning, killing large numbers of [root.owner.</w:t>
-      </w:r>
-      <w:r>
-        <w:rPr>
-          <w:lang w:val="en-GB"/>
-        </w:rPr>
-        <w:t>Get</w:t>
-      </w:r>
-      <w:r>
-        <w:rPr>
-          <w:lang w:val="en-GB"/>
-        </w:rPr>
-        <w:t>NamePlural].</w:t>
+      <w:r>
+        <w:rPr>
+          <w:lang w:val="en-GB"/>
+        </w:rPr>
+        <w:t>species1.GetAdj</w:t>
+      </w:r>
+      <w:r>
+        <w:rPr>
+          <w:lang w:val="en-GB"/>
+        </w:rPr>
+        <w:t>] communities without warning, killing large numbers of [</w:t>
+      </w:r>
+      <w:r>
+        <w:rPr>
+          <w:lang w:val="en-GB"/>
+        </w:rPr>
+        <w:t>species1.Get</w:t>
+      </w:r>
+      <w:r>
+        <w:rPr>
+          <w:lang w:val="en-GB"/>
+        </w:rPr>
+        <w:t>NamePlural</w:t>
+      </w:r>
+      <w:r>
+        <w:rPr>
+          <w:lang w:val="en-GB"/>
+        </w:rPr>
+        <w:t>].</w:t>
       </w:r>
     </w:p>
     <w:p>
@@ -4747,57 +4881,75 @@
         <w:rPr>
           <w:lang w:val="en-GB"/>
         </w:rPr>
-        <w:t>Independence Front have targeted [root.owner.</w:t>
-      </w:r>
-      <w:r>
-        <w:rPr>
-          <w:lang w:val="en-GB"/>
-        </w:rPr>
-        <w:t>Get</w:t>
-      </w:r>
-      <w:r>
-        <w:rPr>
-          <w:lang w:val="en-GB"/>
-        </w:rPr>
-        <w:t>NamePlural] on [root.GetName] in a devastating attack: A powerful nuclear bomb was detonated in the middle of an area highly populated by [root.owner.</w:t>
-      </w:r>
-      <w:r>
-        <w:rPr>
-          <w:lang w:val="en-GB"/>
-        </w:rPr>
-        <w:t>Get</w:t>
-      </w:r>
-      <w:r>
-        <w:rPr>
-          <w:lang w:val="en-GB"/>
-        </w:rPr>
-        <w:t>NamePlural], causing untold numbers of casualties. Surviving [</w:t>
-      </w:r>
-      <w:proofErr w:type="gramStart"/>
-      <w:r>
-        <w:rPr>
-          <w:lang w:val="en-GB"/>
-        </w:rPr>
-        <w:t>root.owner</w:t>
-      </w:r>
-      <w:proofErr w:type="gramEnd"/>
-      <w:r>
-        <w:rPr>
-          <w:lang w:val="en-GB"/>
-        </w:rPr>
-        <w:t>.</w:t>
-      </w:r>
-      <w:r>
-        <w:rPr>
-          <w:lang w:val="en-GB"/>
-        </w:rPr>
-        <w:t>Get</w:t>
-      </w:r>
-      <w:r>
-        <w:rPr>
-          <w:lang w:val="en-GB"/>
-        </w:rPr>
-        <w:t>NamePlural] are urgently appealing for help against further terrorist strikes.</w:t>
+        <w:t>Independence Front have targeted [</w:t>
+      </w:r>
+      <w:r>
+        <w:rPr>
+          <w:lang w:val="en-GB"/>
+        </w:rPr>
+        <w:t>species1.Get</w:t>
+      </w:r>
+      <w:r>
+        <w:rPr>
+          <w:lang w:val="en-GB"/>
+        </w:rPr>
+        <w:t>NamePlural</w:t>
+      </w:r>
+      <w:r>
+        <w:rPr>
+          <w:lang w:val="en-GB"/>
+        </w:rPr>
+        <w:t>] on [</w:t>
+      </w:r>
+      <w:proofErr w:type="spellStart"/>
+      <w:r>
+        <w:rPr>
+          <w:lang w:val="en-GB"/>
+        </w:rPr>
+        <w:t>root.GetName</w:t>
+      </w:r>
+      <w:proofErr w:type="spellEnd"/>
+      <w:r>
+        <w:rPr>
+          <w:lang w:val="en-GB"/>
+        </w:rPr>
+        <w:t>] in a devastating attack: A powerful nuclear bomb was detonated in the middle of an area highly populated by [</w:t>
+      </w:r>
+      <w:r>
+        <w:rPr>
+          <w:lang w:val="en-GB"/>
+        </w:rPr>
+        <w:t>species1.Get</w:t>
+      </w:r>
+      <w:r>
+        <w:rPr>
+          <w:lang w:val="en-GB"/>
+        </w:rPr>
+        <w:t>NamePlural</w:t>
+      </w:r>
+      <w:r>
+        <w:rPr>
+          <w:lang w:val="en-GB"/>
+        </w:rPr>
+        <w:t>], causing untold numbers of casualties. Surviving [</w:t>
+      </w:r>
+      <w:r>
+        <w:rPr>
+          <w:lang w:val="en-GB"/>
+        </w:rPr>
+        <w:t>species1.Get</w:t>
+      </w:r>
+      <w:r>
+        <w:rPr>
+          <w:lang w:val="en-GB"/>
+        </w:rPr>
+        <w:t>NamePlural</w:t>
+      </w:r>
+      <w:r>
+        <w:rPr>
+          <w:lang w:val="en-GB"/>
+        </w:rPr>
+        <w:t>] are urgently appealing for help against further terrorist strikes.</w:t>
       </w:r>
     </w:p>
     <w:p>
@@ -4955,7 +5107,21 @@
         <w:rPr>
           <w:lang w:val="en-GB"/>
         </w:rPr>
-        <w:t xml:space="preserve"> Independence Front have struck on [root.GetName]. It appears that a small team of suicide bombers managed to smuggle a high-powered bomb into the government buildings and detonate it. Our government is crippled by the loss of personnel and infrastructure, and is struggling to contain the situation.</w:t>
+        <w:t xml:space="preserve"> Independence Front have struck on [</w:t>
+      </w:r>
+      <w:proofErr w:type="spellStart"/>
+      <w:r>
+        <w:rPr>
+          <w:lang w:val="en-GB"/>
+        </w:rPr>
+        <w:t>root.GetName</w:t>
+      </w:r>
+      <w:proofErr w:type="spellEnd"/>
+      <w:r>
+        <w:rPr>
+          <w:lang w:val="en-GB"/>
+        </w:rPr>
+        <w:t>]. It appears that a small team of suicide bombers managed to smuggle a high-powered bomb into the government buildings and detonate it. Our government is crippled by the loss of personnel and infrastructure, and is struggling to contain the situation.</w:t>
       </w:r>
     </w:p>
     <w:p>
@@ -5050,7 +5216,21 @@
         <w:rPr>
           <w:lang w:val="en-GB"/>
         </w:rPr>
-        <w:t xml:space="preserve"> on our authorities on [root.GetName], crippling its systems and stealing classified data. With our government still reeling, they are attempting to replace it with an alternative, </w:t>
+        <w:t xml:space="preserve"> on our authorities on [</w:t>
+      </w:r>
+      <w:proofErr w:type="spellStart"/>
+      <w:r>
+        <w:rPr>
+          <w:lang w:val="en-GB"/>
+        </w:rPr>
+        <w:t>root.GetName</w:t>
+      </w:r>
+      <w:proofErr w:type="spellEnd"/>
+      <w:r>
+        <w:rPr>
+          <w:lang w:val="en-GB"/>
+        </w:rPr>
+        <w:t xml:space="preserve">], crippling its systems and stealing classified data. With our government still reeling, they are attempting to replace it with an alternative, </w:t>
       </w:r>
       <w:r>
         <w:rPr>
@@ -5112,8 +5292,6 @@
           <w:lang w:val="en-GB"/>
         </w:rPr>
       </w:pPr>
-      <w:bookmarkStart w:id="0" w:name="_GoBack"/>
-      <w:bookmarkEnd w:id="0"/>
     </w:p>
     <w:sectPr>
       <w:pgSz w:w="12240" w:h="15840"/>
@@ -5123,6 +5301,56 @@
     </w:sectPr>
   </w:body>
 </w:document>
+</file>
+
+<file path=word/endnotes.xml><?xml version="1.0" encoding="utf-8"?>
+<w:endnotes xmlns:wpc="http://schemas.microsoft.com/office/word/2010/wordprocessingCanvas" xmlns:cx="http://schemas.microsoft.com/office/drawing/2014/chartex" xmlns:cx1="http://schemas.microsoft.com/office/drawing/2015/9/8/chartex" xmlns:cx2="http://schemas.microsoft.com/office/drawing/2015/10/21/chartex" xmlns:cx3="http://schemas.microsoft.com/office/drawing/2016/5/9/chartex" xmlns:cx4="http://schemas.microsoft.com/office/drawing/2016/5/10/chartex" xmlns:cx5="http://schemas.microsoft.com/office/drawing/2016/5/11/chartex" xmlns:cx6="http://schemas.microsoft.com/office/drawing/2016/5/12/chartex" xmlns:cx7="http://schemas.microsoft.com/office/drawing/2016/5/13/chartex" xmlns:cx8="http://schemas.microsoft.com/office/drawing/2016/5/14/chartex" xmlns:mc="http://schemas.openxmlformats.org/markup-compatibility/2006" xmlns:aink="http://schemas.microsoft.com/office/drawing/2016/ink" xmlns:am3d="http://schemas.microsoft.com/office/drawing/2017/model3d" xmlns:o="urn:schemas-microsoft-com:office:office" xmlns:r="http://schemas.openxmlformats.org/officeDocument/2006/relationships" xmlns:m="http://schemas.openxmlformats.org/officeDocument/2006/math" xmlns:v="urn:schemas-microsoft-com:vml" xmlns:wp14="http://schemas.microsoft.com/office/word/2010/wordprocessingDrawing" xmlns:wp="http://schemas.openxmlformats.org/drawingml/2006/wordprocessingDrawing" xmlns:w10="urn:schemas-microsoft-com:office:word" xmlns:w="http://schemas.openxmlformats.org/wordprocessingml/2006/main" xmlns:w14="http://schemas.microsoft.com/office/word/2010/wordml" xmlns:w15="http://schemas.microsoft.com/office/word/2012/wordml" xmlns:w16cid="http://schemas.microsoft.com/office/word/2016/wordml/cid" xmlns:w16se="http://schemas.microsoft.com/office/word/2015/wordml/symex" xmlns:wpg="http://schemas.microsoft.com/office/word/2010/wordprocessingGroup" xmlns:wpi="http://schemas.microsoft.com/office/word/2010/wordprocessingInk" xmlns:wne="http://schemas.microsoft.com/office/word/2006/wordml" xmlns:wps="http://schemas.microsoft.com/office/word/2010/wordprocessingShape" mc:Ignorable="w14 w15 w16se w16cid wp14">
+  <w:endnote w:type="separator" w:id="-1">
+    <w:p>
+      <w:pPr>
+        <w:spacing w:after="0" w:line="240" w:lineRule="auto"/>
+      </w:pPr>
+      <w:r>
+        <w:separator/>
+      </w:r>
+    </w:p>
+  </w:endnote>
+  <w:endnote w:type="continuationSeparator" w:id="0">
+    <w:p>
+      <w:pPr>
+        <w:spacing w:after="0" w:line="240" w:lineRule="auto"/>
+      </w:pPr>
+      <w:r>
+        <w:continuationSeparator/>
+      </w:r>
+    </w:p>
+  </w:endnote>
+</w:endnotes>
+</file>
+
+<file path=word/footnotes.xml><?xml version="1.0" encoding="utf-8"?>
+<w:footnotes xmlns:wpc="http://schemas.microsoft.com/office/word/2010/wordprocessingCanvas" xmlns:cx="http://schemas.microsoft.com/office/drawing/2014/chartex" xmlns:cx1="http://schemas.microsoft.com/office/drawing/2015/9/8/chartex" xmlns:cx2="http://schemas.microsoft.com/office/drawing/2015/10/21/chartex" xmlns:cx3="http://schemas.microsoft.com/office/drawing/2016/5/9/chartex" xmlns:cx4="http://schemas.microsoft.com/office/drawing/2016/5/10/chartex" xmlns:cx5="http://schemas.microsoft.com/office/drawing/2016/5/11/chartex" xmlns:cx6="http://schemas.microsoft.com/office/drawing/2016/5/12/chartex" xmlns:cx7="http://schemas.microsoft.com/office/drawing/2016/5/13/chartex" xmlns:cx8="http://schemas.microsoft.com/office/drawing/2016/5/14/chartex" xmlns:mc="http://schemas.openxmlformats.org/markup-compatibility/2006" xmlns:aink="http://schemas.microsoft.com/office/drawing/2016/ink" xmlns:am3d="http://schemas.microsoft.com/office/drawing/2017/model3d" xmlns:o="urn:schemas-microsoft-com:office:office" xmlns:r="http://schemas.openxmlformats.org/officeDocument/2006/relationships" xmlns:m="http://schemas.openxmlformats.org/officeDocument/2006/math" xmlns:v="urn:schemas-microsoft-com:vml" xmlns:wp14="http://schemas.microsoft.com/office/word/2010/wordprocessingDrawing" xmlns:wp="http://schemas.openxmlformats.org/drawingml/2006/wordprocessingDrawing" xmlns:w10="urn:schemas-microsoft-com:office:word" xmlns:w="http://schemas.openxmlformats.org/wordprocessingml/2006/main" xmlns:w14="http://schemas.microsoft.com/office/word/2010/wordml" xmlns:w15="http://schemas.microsoft.com/office/word/2012/wordml" xmlns:w16cid="http://schemas.microsoft.com/office/word/2016/wordml/cid" xmlns:w16se="http://schemas.microsoft.com/office/word/2015/wordml/symex" xmlns:wpg="http://schemas.microsoft.com/office/word/2010/wordprocessingGroup" xmlns:wpi="http://schemas.microsoft.com/office/word/2010/wordprocessingInk" xmlns:wne="http://schemas.microsoft.com/office/word/2006/wordml" xmlns:wps="http://schemas.microsoft.com/office/word/2010/wordprocessingShape" mc:Ignorable="w14 w15 w16se w16cid wp14">
+  <w:footnote w:type="separator" w:id="-1">
+    <w:p>
+      <w:pPr>
+        <w:spacing w:after="0" w:line="240" w:lineRule="auto"/>
+      </w:pPr>
+      <w:r>
+        <w:separator/>
+      </w:r>
+    </w:p>
+  </w:footnote>
+  <w:footnote w:type="continuationSeparator" w:id="0">
+    <w:p>
+      <w:pPr>
+        <w:spacing w:after="0" w:line="240" w:lineRule="auto"/>
+      </w:pPr>
+      <w:r>
+        <w:continuationSeparator/>
+      </w:r>
+    </w:p>
+  </w:footnote>
+</w:footnotes>
 </file>
 
 <file path=word/numbering.xml><?xml version="1.0" encoding="utf-8"?>
@@ -5867,6 +6095,50 @@
       <w:contextualSpacing/>
     </w:pPr>
   </w:style>
+  <w:style w:type="paragraph" w:styleId="Header">
+    <w:name w:val="header"/>
+    <w:basedOn w:val="Normal"/>
+    <w:link w:val="HeaderChar"/>
+    <w:uiPriority w:val="99"/>
+    <w:unhideWhenUsed/>
+    <w:rsid w:val="003B6473"/>
+    <w:pPr>
+      <w:tabs>
+        <w:tab w:val="center" w:pos="4513"/>
+        <w:tab w:val="right" w:pos="9026"/>
+      </w:tabs>
+      <w:spacing w:after="0" w:line="240" w:lineRule="auto"/>
+    </w:pPr>
+  </w:style>
+  <w:style w:type="character" w:customStyle="1" w:styleId="HeaderChar">
+    <w:name w:val="Header Char"/>
+    <w:basedOn w:val="DefaultParagraphFont"/>
+    <w:link w:val="Header"/>
+    <w:uiPriority w:val="99"/>
+    <w:rsid w:val="003B6473"/>
+  </w:style>
+  <w:style w:type="paragraph" w:styleId="Footer">
+    <w:name w:val="footer"/>
+    <w:basedOn w:val="Normal"/>
+    <w:link w:val="FooterChar"/>
+    <w:uiPriority w:val="99"/>
+    <w:unhideWhenUsed/>
+    <w:rsid w:val="003B6473"/>
+    <w:pPr>
+      <w:tabs>
+        <w:tab w:val="center" w:pos="4513"/>
+        <w:tab w:val="right" w:pos="9026"/>
+      </w:tabs>
+      <w:spacing w:after="0" w:line="240" w:lineRule="auto"/>
+    </w:pPr>
+  </w:style>
+  <w:style w:type="character" w:customStyle="1" w:styleId="FooterChar">
+    <w:name w:val="Footer Char"/>
+    <w:basedOn w:val="DefaultParagraphFont"/>
+    <w:link w:val="Footer"/>
+    <w:uiPriority w:val="99"/>
+    <w:rsid w:val="003B6473"/>
+  </w:style>
 </w:styles>
 </file>
 

</xml_diff>